<commit_message>
updated synopsis and model code
</commit_message>
<xml_diff>
--- a/Wine Classification Using Multi-Class Logistic Regression.docx
+++ b/Wine Classification Using Multi-Class Logistic Regression.docx
@@ -55,24 +55,112 @@
           <w:sz w:val="28"/>
           <w:szCs w:val="28"/>
         </w:rPr>
-        <w:t xml:space="preserve">Wine classification is a significant application in machine learning, enabling the </w:t>
-      </w:r>
-      <w:r>
-        <w:rPr>
-          <w:sz w:val="28"/>
-          <w:szCs w:val="28"/>
-        </w:rPr>
-        <w:t>categorisation</w:t>
-      </w:r>
-      <w:r>
-        <w:rPr>
-          <w:sz w:val="28"/>
-          <w:szCs w:val="28"/>
-        </w:rPr>
-        <w:t xml:space="preserve"> of wines based on their characteristics. This project focuses on classifying wines into three distinct classes: Class 1 (non-alcoholic), Class 2 (non-alcoholic), and Class 3 (alcoholic). By leveraging Multi-Class Logistic Regression, a supervised learning algorithm, the model aims to predict the class of a wine sample based on its features, such as chemical composition or sensory attributes. This project demonstrates the application of AI and ML techniques in addressing real-world classification problems.</w:t>
-      </w:r>
-    </w:p>
-    <w:p/>
+        <w:t>Wine classification is a significant application of machine learning, enabling the categorization of wines based on their chemical properties. This project utilizes the UCI Wine</w:t>
+      </w:r>
+      <w:r>
+        <w:rPr>
+          <w:sz w:val="28"/>
+          <w:szCs w:val="28"/>
+        </w:rPr>
+        <w:t xml:space="preserve"> </w:t>
+      </w:r>
+      <w:r>
+        <w:rPr>
+          <w:sz w:val="28"/>
+          <w:szCs w:val="28"/>
+        </w:rPr>
+        <w:t>Dataset, which contains 178 samples with 13 chemical features (e.g., alcohol, proline,</w:t>
+      </w:r>
+      <w:r>
+        <w:rPr>
+          <w:sz w:val="28"/>
+          <w:szCs w:val="28"/>
+        </w:rPr>
+        <w:t xml:space="preserve"> </w:t>
+      </w:r>
+      <w:proofErr w:type="spellStart"/>
+      <w:r>
+        <w:rPr>
+          <w:sz w:val="28"/>
+          <w:szCs w:val="28"/>
+        </w:rPr>
+        <w:t>flavanoids</w:t>
+      </w:r>
+      <w:proofErr w:type="spellEnd"/>
+      <w:r>
+        <w:rPr>
+          <w:sz w:val="28"/>
+          <w:szCs w:val="28"/>
+        </w:rPr>
+        <w:t>) and three class labels representing different cultivars (Classes 1, 2, and 3).</w:t>
+      </w:r>
+      <w:r>
+        <w:rPr>
+          <w:sz w:val="28"/>
+          <w:szCs w:val="28"/>
+        </w:rPr>
+        <w:t xml:space="preserve"> </w:t>
+      </w:r>
+      <w:r>
+        <w:rPr>
+          <w:sz w:val="28"/>
+          <w:szCs w:val="28"/>
+        </w:rPr>
+        <w:t xml:space="preserve">By employing Multi-Class Logistic Regression with the </w:t>
+      </w:r>
+      <w:proofErr w:type="spellStart"/>
+      <w:r>
+        <w:rPr>
+          <w:sz w:val="28"/>
+          <w:szCs w:val="28"/>
+        </w:rPr>
+        <w:t>softmax</w:t>
+      </w:r>
+      <w:proofErr w:type="spellEnd"/>
+      <w:r>
+        <w:rPr>
+          <w:sz w:val="28"/>
+          <w:szCs w:val="28"/>
+        </w:rPr>
+        <w:t xml:space="preserve"> approach, the model</w:t>
+      </w:r>
+      <w:r>
+        <w:rPr>
+          <w:sz w:val="28"/>
+          <w:szCs w:val="28"/>
+        </w:rPr>
+        <w:t xml:space="preserve"> </w:t>
+      </w:r>
+      <w:r>
+        <w:rPr>
+          <w:sz w:val="28"/>
+          <w:szCs w:val="28"/>
+        </w:rPr>
+        <w:t>accurately predicts the cultivar of a wine sample. This project demonstrates the application of supervised learning techniques to achieve perfect classification performance on</w:t>
+      </w:r>
+      <w:r>
+        <w:rPr>
+          <w:sz w:val="28"/>
+          <w:szCs w:val="28"/>
+        </w:rPr>
+        <w:t xml:space="preserve"> </w:t>
+      </w:r>
+      <w:r>
+        <w:rPr>
+          <w:sz w:val="28"/>
+          <w:szCs w:val="28"/>
+        </w:rPr>
+        <w:t>a well-separated dataset.</w:t>
+      </w:r>
+    </w:p>
+    <w:p>
+      <w:pPr>
+        <w:rPr>
+          <w:sz w:val="28"/>
+          <w:szCs w:val="28"/>
+        </w:rPr>
+      </w:pPr>
+    </w:p>
     <w:p>
       <w:pPr>
         <w:rPr>
@@ -105,24 +193,66 @@
           <w:sz w:val="28"/>
           <w:szCs w:val="28"/>
         </w:rPr>
-        <w:t xml:space="preserve">The challenge is to accurately classify wines into three categories—two non-alcoholic (Classes 1 and 2) and one alcoholic (Class 3)—based on a dataset of wine features. The dataset may include attributes like acidity, sugar content, pH, or alcohol percentage. Misclassification can lead to incorrect labelling, impacting quality control or consumer trust. The goal is to develop a robust Multi-Class Logistic Regression model that </w:t>
-      </w:r>
-      <w:r>
-        <w:rPr>
-          <w:sz w:val="28"/>
-          <w:szCs w:val="28"/>
-        </w:rPr>
-        <w:t>minimises</w:t>
-      </w:r>
-      <w:r>
-        <w:rPr>
-          <w:sz w:val="28"/>
-          <w:szCs w:val="28"/>
-        </w:rPr>
-        <w:t xml:space="preserve"> classification errors and achieves high accuracy across all classes.</w:t>
-      </w:r>
-    </w:p>
-    <w:p/>
+        <w:t>The challenge is to classify wines into three cultivars (Classes 1, 2, and 3) based on a</w:t>
+      </w:r>
+      <w:r>
+        <w:rPr>
+          <w:sz w:val="28"/>
+          <w:szCs w:val="28"/>
+        </w:rPr>
+        <w:t xml:space="preserve"> </w:t>
+      </w:r>
+      <w:r>
+        <w:rPr>
+          <w:sz w:val="28"/>
+          <w:szCs w:val="28"/>
+        </w:rPr>
+        <w:t>dataset of 178 samples with 13 chemical features. Incorrect classification can impact</w:t>
+      </w:r>
+      <w:r>
+        <w:rPr>
+          <w:sz w:val="28"/>
+          <w:szCs w:val="28"/>
+        </w:rPr>
+        <w:t xml:space="preserve"> </w:t>
+      </w:r>
+      <w:r>
+        <w:rPr>
+          <w:sz w:val="28"/>
+          <w:szCs w:val="28"/>
+        </w:rPr>
+        <w:t>quality control and market segmentation in the wine industry. The goal is to develop a</w:t>
+      </w:r>
+      <w:r>
+        <w:rPr>
+          <w:sz w:val="28"/>
+          <w:szCs w:val="28"/>
+        </w:rPr>
+        <w:t xml:space="preserve"> </w:t>
+      </w:r>
+      <w:r>
+        <w:rPr>
+          <w:sz w:val="28"/>
+          <w:szCs w:val="28"/>
+        </w:rPr>
+        <w:t>Multi-Class Logistic Regression model that achieves high accuracy and minimizes misclassification errors, leveraging the dataset’s distinct feature distributions.</w:t>
+      </w:r>
+      <w:r>
+        <w:rPr>
+          <w:sz w:val="28"/>
+          <w:szCs w:val="28"/>
+        </w:rPr>
+        <w:cr/>
+      </w:r>
+    </w:p>
+    <w:p>
+      <w:pPr>
+        <w:rPr>
+          <w:sz w:val="28"/>
+          <w:szCs w:val="28"/>
+        </w:rPr>
+      </w:pPr>
+    </w:p>
     <w:p>
       <w:pPr>
         <w:rPr>
@@ -146,49 +276,103 @@
       <w:pPr>
         <w:jc w:val="both"/>
         <w:rPr>
-          <w:strike/>
-          <w:sz w:val="28"/>
-          <w:szCs w:val="28"/>
-        </w:rPr>
-      </w:pPr>
-      <w:r>
-        <w:rPr>
-          <w:sz w:val="28"/>
-          <w:szCs w:val="28"/>
-        </w:rPr>
-        <w:t xml:space="preserve">Multi-Class Logistic Regression: This algorithm extends binary logistic regression to handle multiple classes using the "one-vs-rest" (OvR) or "softmax" approach. In this project, the softmax regression is used to compute probabilities for each class (1, 2, and 3) and assign the wine sample to the class with the highest probability. </w:t>
-      </w:r>
-      <w:r>
-        <w:rPr>
-          <w:strike/>
-          <w:sz w:val="28"/>
-          <w:szCs w:val="28"/>
-        </w:rPr>
-        <w:t xml:space="preserve">The model </w:t>
-      </w:r>
-      <w:r>
-        <w:rPr>
-          <w:strike/>
-          <w:sz w:val="28"/>
-          <w:szCs w:val="28"/>
-        </w:rPr>
-        <w:t>optimises the cost function using gradient descent to determine the optimal</w:t>
-      </w:r>
-      <w:r>
-        <w:rPr>
-          <w:strike/>
-          <w:sz w:val="28"/>
-          <w:szCs w:val="28"/>
-        </w:rPr>
-        <w:t xml:space="preserve"> parameters for classification.</w:t>
-      </w:r>
-    </w:p>
-    <w:p>
-      <w:pPr>
-        <w:rPr>
-          <w:strike/>
-        </w:rPr>
-      </w:pPr>
+          <w:sz w:val="28"/>
+          <w:szCs w:val="28"/>
+        </w:rPr>
+      </w:pPr>
+      <w:r>
+        <w:rPr>
+          <w:sz w:val="28"/>
+          <w:szCs w:val="28"/>
+        </w:rPr>
+        <w:t>Multi-Class Logistic Regression extends binary logistic regression to handle multiple</w:t>
+      </w:r>
+      <w:r>
+        <w:rPr>
+          <w:sz w:val="28"/>
+          <w:szCs w:val="28"/>
+        </w:rPr>
+        <w:t xml:space="preserve"> </w:t>
+      </w:r>
+      <w:r>
+        <w:rPr>
+          <w:sz w:val="28"/>
+          <w:szCs w:val="28"/>
+        </w:rPr>
+        <w:t xml:space="preserve">classes using the </w:t>
+      </w:r>
+      <w:proofErr w:type="spellStart"/>
+      <w:r>
+        <w:rPr>
+          <w:sz w:val="28"/>
+          <w:szCs w:val="28"/>
+        </w:rPr>
+        <w:t>softmax</w:t>
+      </w:r>
+      <w:proofErr w:type="spellEnd"/>
+      <w:r>
+        <w:rPr>
+          <w:sz w:val="28"/>
+          <w:szCs w:val="28"/>
+        </w:rPr>
+        <w:t xml:space="preserve"> approach. In this project, the model computes probabilities</w:t>
+      </w:r>
+      <w:r>
+        <w:rPr>
+          <w:sz w:val="28"/>
+          <w:szCs w:val="28"/>
+        </w:rPr>
+        <w:t xml:space="preserve"> </w:t>
+      </w:r>
+      <w:r>
+        <w:rPr>
+          <w:sz w:val="28"/>
+          <w:szCs w:val="28"/>
+        </w:rPr>
+        <w:t>for each class (1, 2, and 3) and assigns the wine sample to the class with the highest</w:t>
+      </w:r>
+      <w:r>
+        <w:rPr>
+          <w:sz w:val="28"/>
+          <w:szCs w:val="28"/>
+        </w:rPr>
+        <w:t xml:space="preserve"> </w:t>
+      </w:r>
+      <w:r>
+        <w:rPr>
+          <w:sz w:val="28"/>
+          <w:szCs w:val="28"/>
+        </w:rPr>
+        <w:t>probability. The model is optimized using the L-BFGS solver, which applies gradient</w:t>
+      </w:r>
+      <w:r>
+        <w:rPr>
+          <w:sz w:val="28"/>
+          <w:szCs w:val="28"/>
+        </w:rPr>
+        <w:t xml:space="preserve"> </w:t>
+      </w:r>
+      <w:r>
+        <w:rPr>
+          <w:sz w:val="28"/>
+          <w:szCs w:val="28"/>
+        </w:rPr>
+        <w:t>descent to minimize the cost function. Standardized features ensure robust performance</w:t>
+      </w:r>
+      <w:r>
+        <w:rPr>
+          <w:sz w:val="28"/>
+          <w:szCs w:val="28"/>
+        </w:rPr>
+        <w:t xml:space="preserve"> </w:t>
+      </w:r>
+      <w:r>
+        <w:rPr>
+          <w:sz w:val="28"/>
+          <w:szCs w:val="28"/>
+        </w:rPr>
+        <w:t>across varying scales.</w:t>
+      </w:r>
     </w:p>
     <w:p>
       <w:pPr>
@@ -206,6 +390,7 @@
           <w:sz w:val="36"/>
           <w:szCs w:val="36"/>
         </w:rPr>
+        <w:lastRenderedPageBreak/>
         <w:t>Objective</w:t>
       </w:r>
     </w:p>
@@ -226,7 +411,21 @@
           <w:sz w:val="28"/>
           <w:szCs w:val="28"/>
         </w:rPr>
-        <w:t>To develop a Multi-Class Logistic Regression model for classifying wines into three categories: Class 1 (non-alcoholic), Class 2 (non-alcoholic), and Class 3 (alcoholic).</w:t>
+        <w:t>To develop a Multi-Class Logistic Regression model to classify wines into three</w:t>
+      </w:r>
+      <w:r>
+        <w:rPr>
+          <w:sz w:val="28"/>
+          <w:szCs w:val="28"/>
+        </w:rPr>
+        <w:t xml:space="preserve"> </w:t>
+      </w:r>
+      <w:r>
+        <w:rPr>
+          <w:sz w:val="28"/>
+          <w:szCs w:val="28"/>
+        </w:rPr>
+        <w:t>cultivars (Classes 1, 2, and 3) based on 13 chemical features.</w:t>
       </w:r>
     </w:p>
     <w:p>
@@ -246,21 +445,21 @@
           <w:sz w:val="28"/>
           <w:szCs w:val="28"/>
         </w:rPr>
-        <w:t xml:space="preserve">To achieve high classification accuracy and </w:t>
-      </w:r>
-      <w:r>
-        <w:rPr>
-          <w:sz w:val="28"/>
-          <w:szCs w:val="28"/>
-        </w:rPr>
-        <w:t>minimise</w:t>
-      </w:r>
-      <w:r>
-        <w:rPr>
-          <w:sz w:val="28"/>
-          <w:szCs w:val="28"/>
-        </w:rPr>
-        <w:t xml:space="preserve"> misclassification errors.</w:t>
+        <w:t>To achieve perfect classification accuracy (100%) on the test set with minimal</w:t>
+      </w:r>
+      <w:r>
+        <w:rPr>
+          <w:sz w:val="28"/>
+          <w:szCs w:val="28"/>
+        </w:rPr>
+        <w:t xml:space="preserve"> </w:t>
+      </w:r>
+      <w:r>
+        <w:rPr>
+          <w:sz w:val="28"/>
+          <w:szCs w:val="28"/>
+        </w:rPr>
+        <w:t>misclassification errors.</w:t>
       </w:r>
     </w:p>
     <w:p>
@@ -280,7 +479,41 @@
           <w:sz w:val="28"/>
           <w:szCs w:val="28"/>
         </w:rPr>
-        <w:t>To evaluate the model’s performance using metrics like accuracy, precision, recall, and F1-score.</w:t>
+        <w:t>To evaluate the model using accuracy, precision, recall, F1-score, and a confusion</w:t>
+      </w:r>
+      <w:r>
+        <w:rPr>
+          <w:sz w:val="28"/>
+          <w:szCs w:val="28"/>
+        </w:rPr>
+        <w:t xml:space="preserve"> </w:t>
+      </w:r>
+      <w:r>
+        <w:rPr>
+          <w:sz w:val="28"/>
+          <w:szCs w:val="28"/>
+        </w:rPr>
+        <w:t>matrix.</w:t>
+      </w:r>
+    </w:p>
+    <w:p>
+      <w:pPr>
+        <w:pStyle w:val="ListParagraph"/>
+        <w:numPr>
+          <w:ilvl w:val="0"/>
+          <w:numId w:val="6"/>
+        </w:numPr>
+        <w:rPr>
+          <w:sz w:val="28"/>
+          <w:szCs w:val="28"/>
+        </w:rPr>
+      </w:pPr>
+      <w:r>
+        <w:rPr>
+          <w:sz w:val="28"/>
+          <w:szCs w:val="28"/>
+        </w:rPr>
+        <w:t>To visualize the class distribution to understand the dataset’s balance.</w:t>
       </w:r>
     </w:p>
     <w:p/>
@@ -316,24 +549,104 @@
           <w:sz w:val="28"/>
           <w:szCs w:val="28"/>
         </w:rPr>
-        <w:t xml:space="preserve">Wine classification has practical applications in the beverage industry, including quality assurance, product labelling, and consumer safety. Non-alcoholic and alcoholic wines have distinct markets, and accurate classification ensures compliance with regulations and consumer expectations. </w:t>
-      </w:r>
-      <w:r>
-        <w:rPr>
-          <w:sz w:val="28"/>
-          <w:szCs w:val="28"/>
-        </w:rPr>
-        <w:t>This</w:t>
-      </w:r>
-      <w:r>
-        <w:rPr>
-          <w:sz w:val="28"/>
-          <w:szCs w:val="28"/>
-        </w:rPr>
-        <w:t xml:space="preserve"> project provides hands-on experience with a real-world dataset, multi-class classification techniques, and model evaluation, enhancing my understanding of supervised learning algorithms.</w:t>
-      </w:r>
-    </w:p>
-    <w:p/>
+        <w:t xml:space="preserve">Accurate wine classification is crucial for quality assurance, product </w:t>
+      </w:r>
+      <w:proofErr w:type="spellStart"/>
+      <w:r>
+        <w:rPr>
+          <w:sz w:val="28"/>
+          <w:szCs w:val="28"/>
+        </w:rPr>
+        <w:t>labeling</w:t>
+      </w:r>
+      <w:proofErr w:type="spellEnd"/>
+      <w:r>
+        <w:rPr>
+          <w:sz w:val="28"/>
+          <w:szCs w:val="28"/>
+        </w:rPr>
+        <w:t>, and market</w:t>
+      </w:r>
+      <w:r>
+        <w:rPr>
+          <w:sz w:val="28"/>
+          <w:szCs w:val="28"/>
+        </w:rPr>
+        <w:t xml:space="preserve"> </w:t>
+      </w:r>
+      <w:r>
+        <w:rPr>
+          <w:sz w:val="28"/>
+          <w:szCs w:val="28"/>
+        </w:rPr>
+        <w:t>differentiation in the beverage industry. The UCI Wine Dataset provides a real-world</w:t>
+      </w:r>
+      <w:r>
+        <w:rPr>
+          <w:sz w:val="28"/>
+          <w:szCs w:val="28"/>
+        </w:rPr>
+        <w:t xml:space="preserve"> </w:t>
+      </w:r>
+      <w:r>
+        <w:rPr>
+          <w:sz w:val="28"/>
+          <w:szCs w:val="28"/>
+        </w:rPr>
+        <w:t>benchmark for multi-class classification, offering insights into feature importance and</w:t>
+      </w:r>
+      <w:r>
+        <w:rPr>
+          <w:sz w:val="28"/>
+          <w:szCs w:val="28"/>
+        </w:rPr>
+        <w:t xml:space="preserve"> </w:t>
+      </w:r>
+      <w:r>
+        <w:rPr>
+          <w:sz w:val="28"/>
+          <w:szCs w:val="28"/>
+        </w:rPr>
+        <w:t>model performance. This project enhances understanding of supervised learning, data</w:t>
+      </w:r>
+      <w:r>
+        <w:rPr>
+          <w:sz w:val="28"/>
+          <w:szCs w:val="28"/>
+        </w:rPr>
+        <w:t xml:space="preserve"> </w:t>
+      </w:r>
+      <w:r>
+        <w:rPr>
+          <w:sz w:val="28"/>
+          <w:szCs w:val="28"/>
+        </w:rPr>
+        <w:t>preprocessing, and evaluation metrics, preparing students for practical machine learning</w:t>
+      </w:r>
+      <w:r>
+        <w:rPr>
+          <w:sz w:val="28"/>
+          <w:szCs w:val="28"/>
+        </w:rPr>
+        <w:t xml:space="preserve"> </w:t>
+      </w:r>
+      <w:r>
+        <w:rPr>
+          <w:sz w:val="28"/>
+          <w:szCs w:val="28"/>
+        </w:rPr>
+        <w:t>applications.</w:t>
+      </w:r>
+    </w:p>
+    <w:p>
+      <w:pPr>
+        <w:jc w:val="both"/>
+        <w:rPr>
+          <w:sz w:val="28"/>
+          <w:szCs w:val="28"/>
+        </w:rPr>
+      </w:pPr>
+    </w:p>
     <w:p>
       <w:pPr>
         <w:rPr>
@@ -372,15 +685,100 @@
           <w:sz w:val="28"/>
           <w:szCs w:val="28"/>
         </w:rPr>
-        <w:t>Data Collection:</w:t>
-      </w:r>
-      <w:r>
-        <w:rPr>
-          <w:sz w:val="28"/>
-          <w:szCs w:val="28"/>
-        </w:rPr>
-        <w:t xml:space="preserve"> Obtain a dataset containing wine samples with features (e.g., acidity, sugar content, alcohol percentage) and corresponding class labels (1, 2, or 3).</w:t>
-      </w:r>
+        <w:t xml:space="preserve">Data Collection: </w:t>
+      </w:r>
+      <w:r>
+        <w:rPr>
+          <w:sz w:val="28"/>
+          <w:szCs w:val="28"/>
+        </w:rPr>
+        <w:t xml:space="preserve">The UCI Wine Dataset is loaded using </w:t>
+      </w:r>
+      <w:proofErr w:type="spellStart"/>
+      <w:proofErr w:type="gramStart"/>
+      <w:r>
+        <w:rPr>
+          <w:sz w:val="28"/>
+          <w:szCs w:val="28"/>
+        </w:rPr>
+        <w:t>np.genfromtxt</w:t>
+      </w:r>
+      <w:proofErr w:type="spellEnd"/>
+      <w:proofErr w:type="gramEnd"/>
+      <w:r>
+        <w:rPr>
+          <w:sz w:val="28"/>
+          <w:szCs w:val="28"/>
+        </w:rPr>
+        <w:t xml:space="preserve"> into a</w:t>
+      </w:r>
+      <w:r>
+        <w:rPr>
+          <w:sz w:val="28"/>
+          <w:szCs w:val="28"/>
+        </w:rPr>
+        <w:t xml:space="preserve"> </w:t>
+      </w:r>
+      <w:r>
+        <w:rPr>
+          <w:sz w:val="28"/>
+          <w:szCs w:val="28"/>
+        </w:rPr>
+        <w:t xml:space="preserve">Pandas </w:t>
+      </w:r>
+      <w:proofErr w:type="spellStart"/>
+      <w:r>
+        <w:rPr>
+          <w:sz w:val="28"/>
+          <w:szCs w:val="28"/>
+        </w:rPr>
+        <w:t>DataFrame</w:t>
+      </w:r>
+      <w:proofErr w:type="spellEnd"/>
+      <w:r>
+        <w:rPr>
+          <w:sz w:val="28"/>
+          <w:szCs w:val="28"/>
+        </w:rPr>
+        <w:t>, containing 178 samples with 13 features (e.g.,</w:t>
+      </w:r>
+      <w:r>
+        <w:rPr>
+          <w:sz w:val="28"/>
+          <w:szCs w:val="28"/>
+        </w:rPr>
+        <w:t xml:space="preserve"> </w:t>
+      </w:r>
+      <w:r>
+        <w:rPr>
+          <w:sz w:val="28"/>
+          <w:szCs w:val="28"/>
+        </w:rPr>
+        <w:t>alcohol, malic</w:t>
+      </w:r>
+      <w:r>
+        <w:rPr>
+          <w:sz w:val="28"/>
+          <w:szCs w:val="28"/>
+        </w:rPr>
+        <w:t xml:space="preserve"> </w:t>
+      </w:r>
+      <w:r>
+        <w:rPr>
+          <w:sz w:val="28"/>
+          <w:szCs w:val="28"/>
+        </w:rPr>
+        <w:t>acid, proline) and class labels (1, 2, or 3).</w:t>
+      </w:r>
+    </w:p>
+    <w:p>
+      <w:pPr>
+        <w:pStyle w:val="ListParagraph"/>
+        <w:rPr>
+          <w:sz w:val="28"/>
+          <w:szCs w:val="28"/>
+        </w:rPr>
+      </w:pPr>
     </w:p>
     <w:p>
       <w:pPr>
@@ -408,21 +806,117 @@
           <w:sz w:val="28"/>
           <w:szCs w:val="28"/>
         </w:rPr>
-        <w:t xml:space="preserve"> Clean the dataset by handling missing values, </w:t>
-      </w:r>
-      <w:r>
-        <w:rPr>
-          <w:sz w:val="28"/>
-          <w:szCs w:val="28"/>
-        </w:rPr>
-        <w:t>normalising or standardising</w:t>
-      </w:r>
-      <w:r>
-        <w:rPr>
-          <w:sz w:val="28"/>
-          <w:szCs w:val="28"/>
-        </w:rPr>
-        <w:t xml:space="preserve"> features, and splitting it into training (80%) and testing (20%) sets.</w:t>
+        <w:t xml:space="preserve"> </w:t>
+      </w:r>
+    </w:p>
+    <w:p>
+      <w:pPr>
+        <w:pStyle w:val="ListParagraph"/>
+        <w:numPr>
+          <w:ilvl w:val="1"/>
+          <w:numId w:val="3"/>
+        </w:numPr>
+        <w:rPr>
+          <w:sz w:val="28"/>
+          <w:szCs w:val="28"/>
+        </w:rPr>
+      </w:pPr>
+      <w:r>
+        <w:rPr>
+          <w:sz w:val="28"/>
+          <w:szCs w:val="28"/>
+        </w:rPr>
+        <w:t>Check for missing values and duplicates (none found).</w:t>
+      </w:r>
+    </w:p>
+    <w:p>
+      <w:pPr>
+        <w:pStyle w:val="ListParagraph"/>
+        <w:numPr>
+          <w:ilvl w:val="1"/>
+          <w:numId w:val="3"/>
+        </w:numPr>
+        <w:rPr>
+          <w:sz w:val="28"/>
+          <w:szCs w:val="28"/>
+        </w:rPr>
+      </w:pPr>
+      <w:r>
+        <w:rPr>
+          <w:sz w:val="28"/>
+          <w:szCs w:val="28"/>
+        </w:rPr>
+        <w:t>Detect outliers using the Interquartile Range (IQR) method for each feature.</w:t>
+      </w:r>
+    </w:p>
+    <w:p>
+      <w:pPr>
+        <w:pStyle w:val="ListParagraph"/>
+        <w:numPr>
+          <w:ilvl w:val="1"/>
+          <w:numId w:val="3"/>
+        </w:numPr>
+        <w:rPr>
+          <w:sz w:val="28"/>
+          <w:szCs w:val="28"/>
+        </w:rPr>
+      </w:pPr>
+      <w:r>
+        <w:rPr>
+          <w:sz w:val="28"/>
+          <w:szCs w:val="28"/>
+        </w:rPr>
+        <w:t xml:space="preserve">Standardize features using </w:t>
+      </w:r>
+      <w:proofErr w:type="spellStart"/>
+      <w:r>
+        <w:rPr>
+          <w:sz w:val="28"/>
+          <w:szCs w:val="28"/>
+        </w:rPr>
+        <w:t>StandardScaler</w:t>
+      </w:r>
+      <w:proofErr w:type="spellEnd"/>
+      <w:r>
+        <w:rPr>
+          <w:sz w:val="28"/>
+          <w:szCs w:val="28"/>
+        </w:rPr>
+        <w:t xml:space="preserve"> to normalize scales.</w:t>
+      </w:r>
+    </w:p>
+    <w:p>
+      <w:pPr>
+        <w:pStyle w:val="ListParagraph"/>
+        <w:numPr>
+          <w:ilvl w:val="1"/>
+          <w:numId w:val="3"/>
+        </w:numPr>
+        <w:rPr>
+          <w:sz w:val="28"/>
+          <w:szCs w:val="28"/>
+        </w:rPr>
+      </w:pPr>
+      <w:r>
+        <w:rPr>
+          <w:sz w:val="28"/>
+          <w:szCs w:val="28"/>
+        </w:rPr>
+        <w:t>Split the dataset into 80% training (142 samples) and 20% testing (36 samples)</w:t>
+      </w:r>
+      <w:r>
+        <w:rPr>
+          <w:sz w:val="28"/>
+          <w:szCs w:val="28"/>
+        </w:rPr>
+        <w:t xml:space="preserve"> </w:t>
+      </w:r>
+      <w:r>
+        <w:rPr>
+          <w:sz w:val="28"/>
+          <w:szCs w:val="28"/>
+        </w:rPr>
+        <w:t>sets.</w:t>
       </w:r>
     </w:p>
     <w:p>
@@ -444,6 +938,7 @@
           <w:sz w:val="28"/>
           <w:szCs w:val="28"/>
         </w:rPr>
+        <w:lastRenderedPageBreak/>
         <w:t>Model Training:</w:t>
       </w:r>
       <w:r>
@@ -451,16 +946,107 @@
           <w:sz w:val="28"/>
           <w:szCs w:val="28"/>
         </w:rPr>
-        <w:t xml:space="preserve"> Implement Multi-Class Logistic Regression using the softmax function to predict class probabilities. </w:t>
-      </w:r>
-      <w:r>
-        <w:rPr>
-          <w:strike/>
-          <w:sz w:val="28"/>
-          <w:szCs w:val="28"/>
-        </w:rPr>
-        <w:t>Train the model on the training dataset using gradient descent.</w:t>
-      </w:r>
+        <w:t xml:space="preserve"> </w:t>
+      </w:r>
+      <w:r>
+        <w:rPr>
+          <w:sz w:val="28"/>
+          <w:szCs w:val="28"/>
+        </w:rPr>
+        <w:t xml:space="preserve">Implement Multi-Class Logistic Regression with the </w:t>
+      </w:r>
+      <w:proofErr w:type="spellStart"/>
+      <w:r>
+        <w:rPr>
+          <w:sz w:val="28"/>
+          <w:szCs w:val="28"/>
+        </w:rPr>
+        <w:t>softmax</w:t>
+      </w:r>
+      <w:proofErr w:type="spellEnd"/>
+      <w:r>
+        <w:rPr>
+          <w:sz w:val="28"/>
+          <w:szCs w:val="28"/>
+        </w:rPr>
+        <w:t xml:space="preserve"> </w:t>
+      </w:r>
+      <w:r>
+        <w:rPr>
+          <w:sz w:val="28"/>
+          <w:szCs w:val="28"/>
+        </w:rPr>
+        <w:t>approach using Scikit-</w:t>
+      </w:r>
+      <w:proofErr w:type="spellStart"/>
+      <w:r>
+        <w:rPr>
+          <w:sz w:val="28"/>
+          <w:szCs w:val="28"/>
+        </w:rPr>
+        <w:t>learn</w:t>
+      </w:r>
+      <w:r>
+        <w:rPr>
+          <w:sz w:val="28"/>
+          <w:szCs w:val="28"/>
+        </w:rPr>
+        <w:t>’</w:t>
+      </w:r>
+      <w:r>
+        <w:rPr>
+          <w:sz w:val="28"/>
+          <w:szCs w:val="28"/>
+        </w:rPr>
+        <w:t>s</w:t>
+      </w:r>
+      <w:proofErr w:type="spellEnd"/>
+      <w:r>
+        <w:rPr>
+          <w:sz w:val="28"/>
+          <w:szCs w:val="28"/>
+        </w:rPr>
+        <w:t xml:space="preserve"> LogisticRegression(solver='</w:t>
+      </w:r>
+      <w:proofErr w:type="spellStart"/>
+      <w:r>
+        <w:rPr>
+          <w:sz w:val="28"/>
+          <w:szCs w:val="28"/>
+        </w:rPr>
+        <w:t>lbfgs</w:t>
+      </w:r>
+      <w:proofErr w:type="spellEnd"/>
+      <w:r>
+        <w:rPr>
+          <w:sz w:val="28"/>
+          <w:szCs w:val="28"/>
+        </w:rPr>
+        <w:t>'). Train the</w:t>
+      </w:r>
+      <w:r>
+        <w:rPr>
+          <w:sz w:val="28"/>
+          <w:szCs w:val="28"/>
+        </w:rPr>
+        <w:t xml:space="preserve"> </w:t>
+      </w:r>
+      <w:r>
+        <w:rPr>
+          <w:sz w:val="28"/>
+          <w:szCs w:val="28"/>
+        </w:rPr>
+        <w:t>model on the standardized training data.</w:t>
+      </w:r>
+    </w:p>
+    <w:p>
+      <w:pPr>
+        <w:pStyle w:val="ListParagraph"/>
+        <w:rPr>
+          <w:sz w:val="28"/>
+          <w:szCs w:val="28"/>
+        </w:rPr>
+      </w:pPr>
     </w:p>
     <w:p>
       <w:pPr>
@@ -481,7 +1067,6 @@
           <w:sz w:val="28"/>
           <w:szCs w:val="28"/>
         </w:rPr>
-        <w:lastRenderedPageBreak/>
         <w:t>Model Evaluation:</w:t>
       </w:r>
       <w:r>
@@ -489,22 +1074,37 @@
           <w:sz w:val="28"/>
           <w:szCs w:val="28"/>
         </w:rPr>
-        <w:t xml:space="preserve"> Assess the model’s performance on the test set using metrics like accuracy, precision, recall, and F1-score. Generate a confusion matrix to </w:t>
-      </w:r>
-      <w:r>
-        <w:rPr>
-          <w:sz w:val="28"/>
-          <w:szCs w:val="28"/>
-        </w:rPr>
-        <w:t>analyse</w:t>
-      </w:r>
-      <w:r>
-        <w:rPr>
-          <w:sz w:val="28"/>
-          <w:szCs w:val="28"/>
-        </w:rPr>
-        <w:t xml:space="preserve"> class-wise performance.</w:t>
-      </w:r>
+        <w:t xml:space="preserve"> </w:t>
+      </w:r>
+      <w:r>
+        <w:rPr>
+          <w:sz w:val="28"/>
+          <w:szCs w:val="28"/>
+        </w:rPr>
+        <w:t>Assess performance on the test set using accuracy, precision,</w:t>
+      </w:r>
+      <w:r>
+        <w:rPr>
+          <w:sz w:val="28"/>
+          <w:szCs w:val="28"/>
+        </w:rPr>
+        <w:t xml:space="preserve"> </w:t>
+      </w:r>
+      <w:r>
+        <w:rPr>
+          <w:sz w:val="28"/>
+          <w:szCs w:val="28"/>
+        </w:rPr>
+        <w:t>recall, F1-score (weighted averages), and a confusion matrix.</w:t>
+      </w:r>
+    </w:p>
+    <w:p>
+      <w:pPr>
+        <w:rPr>
+          <w:sz w:val="28"/>
+          <w:szCs w:val="28"/>
+        </w:rPr>
+      </w:pPr>
     </w:p>
     <w:p>
       <w:pPr>
@@ -541,21 +1141,37 @@
           <w:sz w:val="28"/>
           <w:szCs w:val="28"/>
         </w:rPr>
-        <w:t xml:space="preserve"> Plot decision boundaries, confusion matrix, and feature importance to interpret the model’s </w:t>
-      </w:r>
-      <w:r>
-        <w:rPr>
-          <w:sz w:val="28"/>
-          <w:szCs w:val="28"/>
-        </w:rPr>
-        <w:t>behaviour</w:t>
-      </w:r>
-      <w:r>
-        <w:rPr>
-          <w:sz w:val="28"/>
-          <w:szCs w:val="28"/>
-        </w:rPr>
-        <w:t>.</w:t>
+        <w:t xml:space="preserve"> </w:t>
+      </w:r>
+      <w:r>
+        <w:rPr>
+          <w:sz w:val="28"/>
+          <w:szCs w:val="28"/>
+        </w:rPr>
+        <w:t>Generate a class distribution plot (</w:t>
+      </w:r>
+      <w:proofErr w:type="spellStart"/>
+      <w:r>
+        <w:rPr>
+          <w:sz w:val="28"/>
+          <w:szCs w:val="28"/>
+        </w:rPr>
+        <w:t>countplot</w:t>
+      </w:r>
+      <w:proofErr w:type="spellEnd"/>
+      <w:r>
+        <w:rPr>
+          <w:sz w:val="28"/>
+          <w:szCs w:val="28"/>
+        </w:rPr>
+        <w:t>) to visualize the number of samples per class (59, 71, 48 for Classes 1, 2, 3).</w:t>
+      </w:r>
+      <w:r>
+        <w:rPr>
+          <w:sz w:val="28"/>
+          <w:szCs w:val="28"/>
+        </w:rPr>
+        <w:cr/>
       </w:r>
     </w:p>
     <w:p>
@@ -566,26 +1182,23 @@
           <w:numId w:val="3"/>
         </w:numPr>
         <w:rPr>
-          <w:strike/>
-          <w:sz w:val="28"/>
-          <w:szCs w:val="28"/>
-        </w:rPr>
-      </w:pPr>
-      <w:r>
-        <w:rPr>
-          <w:b/>
-          <w:bCs/>
-          <w:strike/>
-          <w:sz w:val="28"/>
-          <w:szCs w:val="28"/>
-        </w:rPr>
-        <w:t>Optimisation</w:t>
-      </w:r>
-      <w:r>
-        <w:rPr>
-          <w:b/>
-          <w:bCs/>
-          <w:strike/>
+          <w:sz w:val="28"/>
+          <w:szCs w:val="28"/>
+        </w:rPr>
+      </w:pPr>
+      <w:r>
+        <w:rPr>
+          <w:b/>
+          <w:bCs/>
+          <w:sz w:val="28"/>
+          <w:szCs w:val="28"/>
+        </w:rPr>
+        <w:t>Output</w:t>
+      </w:r>
+      <w:r>
+        <w:rPr>
+          <w:b/>
+          <w:bCs/>
           <w:sz w:val="28"/>
           <w:szCs w:val="28"/>
         </w:rPr>
@@ -593,30 +1206,56 @@
       </w:r>
       <w:r>
         <w:rPr>
-          <w:strike/>
-          <w:sz w:val="28"/>
-          <w:szCs w:val="28"/>
-        </w:rPr>
-        <w:t xml:space="preserve"> Fine-tune hyperparameters (e.g., learning rate, </w:t>
-      </w:r>
-      <w:r>
-        <w:rPr>
-          <w:strike/>
-          <w:sz w:val="28"/>
-          <w:szCs w:val="28"/>
-        </w:rPr>
-        <w:t>regularisation</w:t>
-      </w:r>
-      <w:r>
-        <w:rPr>
-          <w:strike/>
-          <w:sz w:val="28"/>
-          <w:szCs w:val="28"/>
-        </w:rPr>
-        <w:t xml:space="preserve"> strength) to improve model performance.</w:t>
-      </w:r>
-    </w:p>
-    <w:p/>
+          <w:sz w:val="28"/>
+          <w:szCs w:val="28"/>
+        </w:rPr>
+        <w:t xml:space="preserve"> </w:t>
+      </w:r>
+      <w:r>
+        <w:rPr>
+          <w:sz w:val="28"/>
+          <w:szCs w:val="28"/>
+        </w:rPr>
+        <w:t xml:space="preserve">Display test set predictions as a </w:t>
+      </w:r>
+      <w:proofErr w:type="spellStart"/>
+      <w:r>
+        <w:rPr>
+          <w:sz w:val="28"/>
+          <w:szCs w:val="28"/>
+        </w:rPr>
+        <w:t>DataFrame</w:t>
+      </w:r>
+      <w:proofErr w:type="spellEnd"/>
+      <w:r>
+        <w:rPr>
+          <w:sz w:val="28"/>
+          <w:szCs w:val="28"/>
+        </w:rPr>
+        <w:t xml:space="preserve"> showing true and predicted</w:t>
+      </w:r>
+      <w:r>
+        <w:rPr>
+          <w:sz w:val="28"/>
+          <w:szCs w:val="28"/>
+        </w:rPr>
+        <w:t xml:space="preserve"> </w:t>
+      </w:r>
+      <w:r>
+        <w:rPr>
+          <w:sz w:val="28"/>
+          <w:szCs w:val="28"/>
+        </w:rPr>
+        <w:t>classes.</w:t>
+      </w:r>
+      <w:r>
+        <w:rPr>
+          <w:sz w:val="28"/>
+          <w:szCs w:val="28"/>
+        </w:rPr>
+        <w:cr/>
+      </w:r>
+    </w:p>
     <w:p>
       <w:pPr>
         <w:rPr>
@@ -662,22 +1301,54 @@
           <w:sz w:val="28"/>
           <w:szCs w:val="28"/>
         </w:rPr>
-        <w:t xml:space="preserve"> Use Python libraries like NumPy, Pandas, Scikit-learn, and Matplotlib for data handling, model implementation, and </w:t>
-      </w:r>
-      <w:r>
-        <w:rPr>
-          <w:sz w:val="28"/>
-          <w:szCs w:val="28"/>
-        </w:rPr>
-        <w:t>visualisation</w:t>
-      </w:r>
-      <w:r>
-        <w:rPr>
-          <w:sz w:val="28"/>
-          <w:szCs w:val="28"/>
-        </w:rPr>
-        <w:t>.</w:t>
-      </w:r>
+        <w:t xml:space="preserve"> </w:t>
+      </w:r>
+      <w:r>
+        <w:rPr>
+          <w:sz w:val="28"/>
+          <w:szCs w:val="28"/>
+        </w:rPr>
+        <w:t xml:space="preserve">Use </w:t>
+      </w:r>
+      <w:proofErr w:type="spellStart"/>
+      <w:r>
+        <w:rPr>
+          <w:sz w:val="28"/>
+          <w:szCs w:val="28"/>
+        </w:rPr>
+        <w:t>numpy</w:t>
+      </w:r>
+      <w:proofErr w:type="spellEnd"/>
+      <w:r>
+        <w:rPr>
+          <w:sz w:val="28"/>
+          <w:szCs w:val="28"/>
+        </w:rPr>
+        <w:t>, pandas, matplotlib, seaborn, and scikit-learn</w:t>
+      </w:r>
+      <w:r>
+        <w:rPr>
+          <w:sz w:val="28"/>
+          <w:szCs w:val="28"/>
+        </w:rPr>
+        <w:t xml:space="preserve"> </w:t>
+      </w:r>
+      <w:r>
+        <w:rPr>
+          <w:sz w:val="28"/>
+          <w:szCs w:val="28"/>
+        </w:rPr>
+        <w:t>for data handling, model training, and visualization.</w:t>
+      </w:r>
+    </w:p>
+    <w:p>
+      <w:pPr>
+        <w:pStyle w:val="ListParagraph"/>
+        <w:rPr>
+          <w:sz w:val="28"/>
+          <w:szCs w:val="28"/>
+        </w:rPr>
+      </w:pPr>
     </w:p>
     <w:p>
       <w:pPr>
@@ -705,8 +1376,64 @@
           <w:sz w:val="28"/>
           <w:szCs w:val="28"/>
         </w:rPr>
-        <w:t xml:space="preserve"> Read the wine dataset (e.g., CSV file) into a Pandas DataFrame.</w:t>
-      </w:r>
+        <w:t xml:space="preserve"> </w:t>
+      </w:r>
+      <w:r>
+        <w:rPr>
+          <w:sz w:val="28"/>
+          <w:szCs w:val="28"/>
+        </w:rPr>
+        <w:t xml:space="preserve">Read the UCI Wine Dataset using </w:t>
+      </w:r>
+      <w:proofErr w:type="spellStart"/>
+      <w:proofErr w:type="gramStart"/>
+      <w:r>
+        <w:rPr>
+          <w:sz w:val="28"/>
+          <w:szCs w:val="28"/>
+        </w:rPr>
+        <w:t>np.genfromtxt</w:t>
+      </w:r>
+      <w:proofErr w:type="spellEnd"/>
+      <w:proofErr w:type="gramEnd"/>
+      <w:r>
+        <w:rPr>
+          <w:sz w:val="28"/>
+          <w:szCs w:val="28"/>
+        </w:rPr>
+        <w:t xml:space="preserve"> into a Pandas</w:t>
+      </w:r>
+      <w:r>
+        <w:rPr>
+          <w:sz w:val="28"/>
+          <w:szCs w:val="28"/>
+        </w:rPr>
+        <w:t xml:space="preserve"> </w:t>
+      </w:r>
+      <w:proofErr w:type="spellStart"/>
+      <w:r>
+        <w:rPr>
+          <w:sz w:val="28"/>
+          <w:szCs w:val="28"/>
+        </w:rPr>
+        <w:t>DataFrame</w:t>
+      </w:r>
+      <w:proofErr w:type="spellEnd"/>
+      <w:r>
+        <w:rPr>
+          <w:sz w:val="28"/>
+          <w:szCs w:val="28"/>
+        </w:rPr>
+        <w:t>.</w:t>
+      </w:r>
+    </w:p>
+    <w:p>
+      <w:pPr>
+        <w:rPr>
+          <w:sz w:val="28"/>
+          <w:szCs w:val="28"/>
+        </w:rPr>
+      </w:pPr>
     </w:p>
     <w:p>
       <w:pPr>
@@ -734,22 +1461,38 @@
           <w:sz w:val="28"/>
           <w:szCs w:val="28"/>
         </w:rPr>
-        <w:t xml:space="preserve"> Handle missing values, encode labels, and </w:t>
-      </w:r>
-      <w:r>
-        <w:rPr>
-          <w:sz w:val="28"/>
-          <w:szCs w:val="28"/>
-        </w:rPr>
-        <w:t>normalise</w:t>
-      </w:r>
-      <w:r>
-        <w:rPr>
-          <w:sz w:val="28"/>
-          <w:szCs w:val="28"/>
-        </w:rPr>
-        <w:t xml:space="preserve"> features.</w:t>
-      </w:r>
+        <w:t xml:space="preserve"> </w:t>
+      </w:r>
+      <w:r>
+        <w:rPr>
+          <w:sz w:val="28"/>
+          <w:szCs w:val="28"/>
+        </w:rPr>
+        <w:t>Check for missing values, duplicates, and outliers (IQR method).</w:t>
+      </w:r>
+      <w:r>
+        <w:rPr>
+          <w:sz w:val="28"/>
+          <w:szCs w:val="28"/>
+        </w:rPr>
+        <w:t xml:space="preserve"> </w:t>
+      </w:r>
+      <w:r>
+        <w:rPr>
+          <w:sz w:val="28"/>
+          <w:szCs w:val="28"/>
+        </w:rPr>
+        <w:t>Standardize features and split data into training (80%) and testing (20%) sets.</w:t>
+      </w:r>
+    </w:p>
+    <w:p>
+      <w:pPr>
+        <w:pStyle w:val="ListParagraph"/>
+        <w:rPr>
+          <w:sz w:val="28"/>
+          <w:szCs w:val="28"/>
+        </w:rPr>
+      </w:pPr>
     </w:p>
     <w:p>
       <w:pPr>
@@ -770,15 +1513,53 @@
           <w:sz w:val="28"/>
           <w:szCs w:val="28"/>
         </w:rPr>
-        <w:t>Split Data:</w:t>
-      </w:r>
-      <w:r>
-        <w:rPr>
-          <w:sz w:val="28"/>
-          <w:szCs w:val="28"/>
-        </w:rPr>
-        <w:t xml:space="preserve"> Divide the dataset into training and testing sets.</w:t>
-      </w:r>
+        <w:t>Train Model:</w:t>
+      </w:r>
+      <w:r>
+        <w:rPr>
+          <w:sz w:val="28"/>
+          <w:szCs w:val="28"/>
+        </w:rPr>
+        <w:t xml:space="preserve"> </w:t>
+      </w:r>
+      <w:r>
+        <w:rPr>
+          <w:sz w:val="28"/>
+          <w:szCs w:val="28"/>
+        </w:rPr>
+        <w:t>Fit the Multi-Class Logistic Regression model using LogisticRegression(solver='</w:t>
+      </w:r>
+      <w:proofErr w:type="spellStart"/>
+      <w:r>
+        <w:rPr>
+          <w:sz w:val="28"/>
+          <w:szCs w:val="28"/>
+        </w:rPr>
+        <w:t>lbfgs</w:t>
+      </w:r>
+      <w:proofErr w:type="spellEnd"/>
+      <w:r>
+        <w:rPr>
+          <w:sz w:val="28"/>
+          <w:szCs w:val="28"/>
+        </w:rPr>
+        <w:t>')</w:t>
+      </w:r>
+      <w:r>
+        <w:rPr>
+          <w:sz w:val="28"/>
+          <w:szCs w:val="28"/>
+        </w:rPr>
+        <w:t>.</w:t>
+      </w:r>
+    </w:p>
+    <w:p>
+      <w:pPr>
+        <w:rPr>
+          <w:sz w:val="28"/>
+          <w:szCs w:val="28"/>
+        </w:rPr>
+      </w:pPr>
     </w:p>
     <w:p>
       <w:pPr>
@@ -799,15 +1580,37 @@
           <w:sz w:val="28"/>
           <w:szCs w:val="28"/>
         </w:rPr>
-        <w:t>Train Model:</w:t>
-      </w:r>
-      <w:r>
-        <w:rPr>
-          <w:sz w:val="28"/>
-          <w:szCs w:val="28"/>
-        </w:rPr>
-        <w:t xml:space="preserve"> Fit the Multi-Class Logistic Regression model using Scikit-learn’s LogisticRegression(multi_class='multinomial').</w:t>
-      </w:r>
+        <w:t>Predict and Evaluate:</w:t>
+      </w:r>
+      <w:r>
+        <w:rPr>
+          <w:sz w:val="28"/>
+          <w:szCs w:val="28"/>
+        </w:rPr>
+        <w:t xml:space="preserve"> </w:t>
+      </w:r>
+      <w:r>
+        <w:rPr>
+          <w:sz w:val="28"/>
+          <w:szCs w:val="28"/>
+        </w:rPr>
+        <w:t xml:space="preserve"> Generate predictions on the test set and compute accuracy, precision, recall, F1-score, and the confusion matrix</w:t>
+      </w:r>
+      <w:r>
+        <w:rPr>
+          <w:sz w:val="28"/>
+          <w:szCs w:val="28"/>
+        </w:rPr>
+        <w:t>.</w:t>
+      </w:r>
+    </w:p>
+    <w:p>
+      <w:pPr>
+        <w:rPr>
+          <w:sz w:val="28"/>
+          <w:szCs w:val="28"/>
+        </w:rPr>
+      </w:pPr>
     </w:p>
     <w:p>
       <w:pPr>
@@ -828,14 +1631,48 @@
           <w:sz w:val="28"/>
           <w:szCs w:val="28"/>
         </w:rPr>
-        <w:t>Predict and Evaluate:</w:t>
-      </w:r>
-      <w:r>
-        <w:rPr>
-          <w:sz w:val="28"/>
-          <w:szCs w:val="28"/>
-        </w:rPr>
-        <w:t xml:space="preserve"> Generate predictions on the test set and compute evaluation metrics.</w:t>
+        <w:t>Visualise</w:t>
+      </w:r>
+      <w:r>
+        <w:rPr>
+          <w:b/>
+          <w:bCs/>
+          <w:sz w:val="28"/>
+          <w:szCs w:val="28"/>
+        </w:rPr>
+        <w:t xml:space="preserve"> Results:</w:t>
+      </w:r>
+      <w:r>
+        <w:rPr>
+          <w:sz w:val="28"/>
+          <w:szCs w:val="28"/>
+        </w:rPr>
+        <w:t xml:space="preserve"> </w:t>
+      </w:r>
+      <w:r>
+        <w:rPr>
+          <w:sz w:val="28"/>
+          <w:szCs w:val="28"/>
+        </w:rPr>
+        <w:t xml:space="preserve"> Plot the class distribution using </w:t>
+      </w:r>
+      <w:proofErr w:type="spellStart"/>
+      <w:proofErr w:type="gramStart"/>
+      <w:r>
+        <w:rPr>
+          <w:sz w:val="28"/>
+          <w:szCs w:val="28"/>
+        </w:rPr>
+        <w:t>seaborn.countplot</w:t>
+      </w:r>
+      <w:proofErr w:type="spellEnd"/>
+      <w:proofErr w:type="gramEnd"/>
+      <w:r>
+        <w:rPr>
+          <w:sz w:val="28"/>
+          <w:szCs w:val="28"/>
+        </w:rPr>
+        <w:t>.</w:t>
       </w:r>
     </w:p>
     <w:p>
@@ -857,169 +1694,88 @@
           <w:sz w:val="28"/>
           <w:szCs w:val="28"/>
         </w:rPr>
-        <w:t>Visualise</w:t>
-      </w:r>
-      <w:r>
-        <w:rPr>
-          <w:b/>
-          <w:bCs/>
-          <w:sz w:val="28"/>
-          <w:szCs w:val="28"/>
-        </w:rPr>
-        <w:t xml:space="preserve"> Results:</w:t>
-      </w:r>
-      <w:r>
-        <w:rPr>
-          <w:sz w:val="28"/>
-          <w:szCs w:val="28"/>
-        </w:rPr>
-        <w:t xml:space="preserve"> Plot the confusion matrix and decision boundaries using Matplotlib/Seaborn.</w:t>
+        <w:lastRenderedPageBreak/>
+        <w:t>Output Results</w:t>
+      </w:r>
+      <w:r>
+        <w:rPr>
+          <w:b/>
+          <w:bCs/>
+          <w:sz w:val="28"/>
+          <w:szCs w:val="28"/>
+        </w:rPr>
+        <w:t>:</w:t>
+      </w:r>
+      <w:r>
+        <w:rPr>
+          <w:sz w:val="28"/>
+          <w:szCs w:val="28"/>
+        </w:rPr>
+        <w:t xml:space="preserve"> </w:t>
+      </w:r>
+      <w:r>
+        <w:rPr>
+          <w:sz w:val="28"/>
+          <w:szCs w:val="28"/>
+        </w:rPr>
+        <w:t xml:space="preserve">Print evaluation metrics and a </w:t>
+      </w:r>
+      <w:proofErr w:type="spellStart"/>
+      <w:r>
+        <w:rPr>
+          <w:sz w:val="28"/>
+          <w:szCs w:val="28"/>
+        </w:rPr>
+        <w:t>DataFrame</w:t>
+      </w:r>
+      <w:proofErr w:type="spellEnd"/>
+      <w:r>
+        <w:rPr>
+          <w:sz w:val="28"/>
+          <w:szCs w:val="28"/>
+        </w:rPr>
+        <w:t xml:space="preserve"> of test set predictions</w:t>
+      </w:r>
+      <w:r>
+        <w:rPr>
+          <w:sz w:val="28"/>
+          <w:szCs w:val="28"/>
+        </w:rPr>
+        <w:t xml:space="preserve"> </w:t>
+      </w:r>
+      <w:r>
+        <w:rPr>
+          <w:sz w:val="28"/>
+          <w:szCs w:val="28"/>
+        </w:rPr>
+        <w:t>(true vs. predicted classes).</w:t>
       </w:r>
     </w:p>
     <w:p>
       <w:pPr>
         <w:pStyle w:val="ListParagraph"/>
-        <w:numPr>
-          <w:ilvl w:val="0"/>
-          <w:numId w:val="4"/>
-        </w:numPr>
-        <w:rPr>
-          <w:sz w:val="28"/>
-          <w:szCs w:val="28"/>
-        </w:rPr>
-      </w:pPr>
-      <w:r>
-        <w:rPr>
-          <w:b/>
-          <w:bCs/>
-          <w:sz w:val="28"/>
-          <w:szCs w:val="28"/>
-        </w:rPr>
-        <w:t>Optimise</w:t>
-      </w:r>
-      <w:r>
-        <w:rPr>
-          <w:b/>
-          <w:bCs/>
-          <w:sz w:val="28"/>
-          <w:szCs w:val="28"/>
-        </w:rPr>
-        <w:t>:</w:t>
-      </w:r>
-      <w:r>
-        <w:rPr>
-          <w:sz w:val="28"/>
-          <w:szCs w:val="28"/>
-        </w:rPr>
-        <w:t xml:space="preserve"> Adjust hyperparameters to enhance model performance.</w:t>
-      </w:r>
-    </w:p>
-    <w:p>
-      <w:pPr>
-        <w:pStyle w:val="ListParagraph"/>
-        <w:numPr>
-          <w:ilvl w:val="0"/>
-          <w:numId w:val="4"/>
-        </w:numPr>
-        <w:rPr>
-          <w:sz w:val="28"/>
-          <w:szCs w:val="28"/>
-        </w:rPr>
-      </w:pPr>
-      <w:r>
-        <w:rPr>
-          <w:b/>
-          <w:bCs/>
-          <w:sz w:val="28"/>
-          <w:szCs w:val="28"/>
-        </w:rPr>
-        <w:t>Generate Report:</w:t>
-      </w:r>
-      <w:r>
-        <w:rPr>
-          <w:sz w:val="28"/>
-          <w:szCs w:val="28"/>
-        </w:rPr>
-        <w:t xml:space="preserve"> </w:t>
-      </w:r>
-      <w:r>
-        <w:rPr>
-          <w:sz w:val="28"/>
-          <w:szCs w:val="28"/>
-        </w:rPr>
-        <w:t>Summarise</w:t>
-      </w:r>
-      <w:r>
-        <w:rPr>
-          <w:sz w:val="28"/>
-          <w:szCs w:val="28"/>
-        </w:rPr>
-        <w:t xml:space="preserve"> results in a classification report.</w:t>
-      </w:r>
-    </w:p>
-    <w:p>
-      <w:pPr>
-        <w:rPr>
-          <w:strike/>
-        </w:rPr>
-      </w:pPr>
-    </w:p>
-    <w:p>
-      <w:pPr>
-        <w:rPr>
-          <w:strike/>
-        </w:rPr>
-      </w:pPr>
-    </w:p>
-    <w:p>
-      <w:pPr>
-        <w:rPr>
-          <w:strike/>
-        </w:rPr>
-      </w:pPr>
-    </w:p>
-    <w:p>
-      <w:pPr>
-        <w:rPr>
-          <w:strike/>
-        </w:rPr>
-      </w:pPr>
-    </w:p>
-    <w:p>
-      <w:pPr>
-        <w:rPr>
-          <w:strike/>
-        </w:rPr>
-      </w:pPr>
-    </w:p>
-    <w:p>
-      <w:pPr>
-        <w:rPr>
-          <w:b/>
-          <w:bCs/>
-          <w:strike/>
+        <w:rPr>
+          <w:sz w:val="28"/>
+          <w:szCs w:val="28"/>
+        </w:rPr>
+      </w:pPr>
+    </w:p>
+    <w:p>
+      <w:pPr>
+        <w:rPr>
+          <w:b/>
+          <w:bCs/>
           <w:sz w:val="36"/>
           <w:szCs w:val="36"/>
         </w:rPr>
       </w:pPr>
-    </w:p>
-    <w:p>
-      <w:pPr>
+      <w:r>
         <w:rPr>
           <w:b/>
           <w:bCs/>
           <w:sz w:val="36"/>
           <w:szCs w:val="36"/>
         </w:rPr>
-      </w:pPr>
-      <w:r>
-        <w:rPr>
-          <w:b/>
-          <w:bCs/>
-          <w:sz w:val="36"/>
-          <w:szCs w:val="36"/>
-        </w:rPr>
-        <w:lastRenderedPageBreak/>
         <w:t>Flow Chart</w:t>
       </w:r>
     </w:p>
@@ -1042,9 +1798,9 @@
           <w:szCs w:val="36"/>
         </w:rPr>
         <w:drawing>
-          <wp:inline distT="0" distB="0" distL="0" distR="0" wp14:anchorId="36204FC7" wp14:editId="32F2EF52">
-            <wp:extent cx="5731510" cy="8101965"/>
-            <wp:effectExtent l="0" t="0" r="2540" b="0"/>
+          <wp:inline distT="0" distB="0" distL="0" distR="0" wp14:anchorId="36204FC7" wp14:editId="4EC62E70">
+            <wp:extent cx="5093440" cy="7200000"/>
+            <wp:effectExtent l="0" t="0" r="0" b="1270"/>
             <wp:docPr id="1302293692" name="Picture 1"/>
             <wp:cNvGraphicFramePr>
               <a:graphicFrameLocks xmlns:a="http://schemas.openxmlformats.org/drawingml/2006/main" noChangeAspect="1"/>
@@ -1071,7 +1827,7 @@
                   <pic:spPr>
                     <a:xfrm>
                       <a:off x="0" y="0"/>
-                      <a:ext cx="5731510" cy="8101965"/>
+                      <a:ext cx="5093440" cy="7200000"/>
                     </a:xfrm>
                     <a:prstGeom prst="rect">
                       <a:avLst/>
@@ -1117,41 +1873,1027 @@
           <w:sz w:val="28"/>
           <w:szCs w:val="28"/>
         </w:rPr>
-        <w:t xml:space="preserve">This project implements a Multi-Class Logistic Regression model to classify wines into three classes based on their features. The model processes a dataset, trains on </w:t>
-      </w:r>
-      <w:r>
-        <w:rPr>
-          <w:sz w:val="28"/>
-          <w:szCs w:val="28"/>
-        </w:rPr>
-        <w:t>normalised</w:t>
-      </w:r>
-      <w:r>
-        <w:rPr>
-          <w:sz w:val="28"/>
-          <w:szCs w:val="28"/>
-        </w:rPr>
-        <w:t xml:space="preserve"> features, and predicts whether a wine belongs to Class 1 (non-alcoholic), Class 2 (non-alcoholic), or Class 3 (alcoholic). The results are </w:t>
-      </w:r>
-      <w:r>
-        <w:rPr>
-          <w:sz w:val="28"/>
-          <w:szCs w:val="28"/>
-        </w:rPr>
-        <w:t>visualised</w:t>
-      </w:r>
-      <w:r>
-        <w:rPr>
-          <w:sz w:val="28"/>
-          <w:szCs w:val="28"/>
-        </w:rPr>
-        <w:t xml:space="preserve"> through confusion matrices and decision boundaries, providing insights into the model’s performance and feature importance.</w:t>
-      </w:r>
-    </w:p>
-    <w:p>
-      <w:pPr>
-        <w:rPr>
-          <w:strike/>
+        <w:t>Below are the key sections of the Python code used for the project</w:t>
+      </w:r>
+      <w:r>
+        <w:rPr>
+          <w:sz w:val="28"/>
+          <w:szCs w:val="28"/>
+        </w:rPr>
+        <w:t>.</w:t>
+      </w:r>
+    </w:p>
+    <w:p>
+      <w:pPr>
+        <w:jc w:val="both"/>
+        <w:rPr>
+          <w:sz w:val="28"/>
+          <w:szCs w:val="28"/>
+        </w:rPr>
+      </w:pPr>
+    </w:p>
+    <w:p>
+      <w:pPr>
+        <w:pStyle w:val="ListParagraph"/>
+        <w:numPr>
+          <w:ilvl w:val="0"/>
+          <w:numId w:val="8"/>
+        </w:numPr>
+        <w:jc w:val="both"/>
+        <w:rPr>
+          <w:b/>
+          <w:bCs/>
+          <w:sz w:val="28"/>
+          <w:szCs w:val="28"/>
+        </w:rPr>
+      </w:pPr>
+      <w:r>
+        <w:rPr>
+          <w:b/>
+          <w:bCs/>
+          <w:sz w:val="28"/>
+          <w:szCs w:val="28"/>
+        </w:rPr>
+        <w:t>Libraries</w:t>
+      </w:r>
+      <w:r>
+        <w:rPr>
+          <w:b/>
+          <w:bCs/>
+          <w:sz w:val="28"/>
+          <w:szCs w:val="28"/>
+        </w:rPr>
+        <w:t xml:space="preserve"> used</w:t>
+      </w:r>
+    </w:p>
+    <w:p>
+      <w:pPr>
+        <w:pStyle w:val="ListParagraph"/>
+        <w:ind w:left="360"/>
+        <w:jc w:val="center"/>
+        <w:rPr>
+          <w:b/>
+          <w:bCs/>
+          <w:sz w:val="28"/>
+          <w:szCs w:val="28"/>
+        </w:rPr>
+      </w:pPr>
+      <w:r>
+        <w:rPr>
+          <w:b/>
+          <w:bCs/>
+          <w:noProof/>
+          <w:sz w:val="28"/>
+          <w:szCs w:val="28"/>
+        </w:rPr>
+        <w:drawing>
+          <wp:inline distT="0" distB="0" distL="0" distR="0" wp14:anchorId="4E1481D9" wp14:editId="2E91202A">
+            <wp:extent cx="5731510" cy="1696085"/>
+            <wp:effectExtent l="0" t="0" r="2540" b="0"/>
+            <wp:docPr id="1550462382" name="Picture 1"/>
+            <wp:cNvGraphicFramePr>
+              <a:graphicFrameLocks xmlns:a="http://schemas.openxmlformats.org/drawingml/2006/main" noChangeAspect="1"/>
+            </wp:cNvGraphicFramePr>
+            <a:graphic xmlns:a="http://schemas.openxmlformats.org/drawingml/2006/main">
+              <a:graphicData uri="http://schemas.openxmlformats.org/drawingml/2006/picture">
+                <pic:pic xmlns:pic="http://schemas.openxmlformats.org/drawingml/2006/picture">
+                  <pic:nvPicPr>
+                    <pic:cNvPr id="1550462382" name="Picture 1550462382"/>
+                    <pic:cNvPicPr/>
+                  </pic:nvPicPr>
+                  <pic:blipFill>
+                    <a:blip r:embed="rId6" cstate="print">
+                      <a:extLst>
+                        <a:ext uri="{28A0092B-C50C-407E-A947-70E740481C1C}">
+                          <a14:useLocalDpi xmlns:a14="http://schemas.microsoft.com/office/drawing/2010/main" val="0"/>
+                        </a:ext>
+                      </a:extLst>
+                    </a:blip>
+                    <a:stretch>
+                      <a:fillRect/>
+                    </a:stretch>
+                  </pic:blipFill>
+                  <pic:spPr>
+                    <a:xfrm>
+                      <a:off x="0" y="0"/>
+                      <a:ext cx="5731510" cy="1696085"/>
+                    </a:xfrm>
+                    <a:prstGeom prst="rect">
+                      <a:avLst/>
+                    </a:prstGeom>
+                  </pic:spPr>
+                </pic:pic>
+              </a:graphicData>
+            </a:graphic>
+          </wp:inline>
+        </w:drawing>
+      </w:r>
+    </w:p>
+    <w:p>
+      <w:pPr>
+        <w:pStyle w:val="ListParagraph"/>
+        <w:ind w:left="360"/>
+        <w:jc w:val="both"/>
+        <w:rPr>
+          <w:b/>
+          <w:bCs/>
+          <w:sz w:val="28"/>
+          <w:szCs w:val="28"/>
+        </w:rPr>
+      </w:pPr>
+    </w:p>
+    <w:p>
+      <w:pPr>
+        <w:pStyle w:val="ListParagraph"/>
+        <w:numPr>
+          <w:ilvl w:val="0"/>
+          <w:numId w:val="8"/>
+        </w:numPr>
+        <w:jc w:val="both"/>
+        <w:rPr>
+          <w:b/>
+          <w:bCs/>
+          <w:sz w:val="28"/>
+          <w:szCs w:val="28"/>
+        </w:rPr>
+      </w:pPr>
+      <w:r>
+        <w:rPr>
+          <w:b/>
+          <w:bCs/>
+          <w:sz w:val="28"/>
+          <w:szCs w:val="28"/>
+        </w:rPr>
+        <w:t>Load</w:t>
+      </w:r>
+      <w:r>
+        <w:rPr>
+          <w:b/>
+          <w:bCs/>
+          <w:sz w:val="28"/>
+          <w:szCs w:val="28"/>
+        </w:rPr>
+        <w:t>ing</w:t>
+      </w:r>
+      <w:r>
+        <w:rPr>
+          <w:b/>
+          <w:bCs/>
+          <w:sz w:val="28"/>
+          <w:szCs w:val="28"/>
+        </w:rPr>
+        <w:t xml:space="preserve"> </w:t>
+      </w:r>
+      <w:r>
+        <w:rPr>
+          <w:b/>
+          <w:bCs/>
+          <w:sz w:val="28"/>
+          <w:szCs w:val="28"/>
+        </w:rPr>
+        <w:t>d</w:t>
+      </w:r>
+      <w:r>
+        <w:rPr>
+          <w:b/>
+          <w:bCs/>
+          <w:sz w:val="28"/>
+          <w:szCs w:val="28"/>
+        </w:rPr>
+        <w:t>ataset</w:t>
+      </w:r>
+    </w:p>
+    <w:p>
+      <w:pPr>
+        <w:pStyle w:val="ListParagraph"/>
+        <w:ind w:left="360"/>
+        <w:jc w:val="center"/>
+        <w:rPr>
+          <w:b/>
+          <w:bCs/>
+          <w:sz w:val="28"/>
+          <w:szCs w:val="28"/>
+        </w:rPr>
+      </w:pPr>
+      <w:r>
+        <w:rPr>
+          <w:b/>
+          <w:bCs/>
+          <w:noProof/>
+          <w:sz w:val="28"/>
+          <w:szCs w:val="28"/>
+        </w:rPr>
+        <w:drawing>
+          <wp:inline distT="0" distB="0" distL="0" distR="0" wp14:anchorId="048BC854" wp14:editId="2F3A09A3">
+            <wp:extent cx="4641943" cy="1800000"/>
+            <wp:effectExtent l="0" t="0" r="6350" b="0"/>
+            <wp:docPr id="886090959" name="Picture 2"/>
+            <wp:cNvGraphicFramePr>
+              <a:graphicFrameLocks xmlns:a="http://schemas.openxmlformats.org/drawingml/2006/main" noChangeAspect="1"/>
+            </wp:cNvGraphicFramePr>
+            <a:graphic xmlns:a="http://schemas.openxmlformats.org/drawingml/2006/main">
+              <a:graphicData uri="http://schemas.openxmlformats.org/drawingml/2006/picture">
+                <pic:pic xmlns:pic="http://schemas.openxmlformats.org/drawingml/2006/picture">
+                  <pic:nvPicPr>
+                    <pic:cNvPr id="886090959" name="Picture 886090959"/>
+                    <pic:cNvPicPr/>
+                  </pic:nvPicPr>
+                  <pic:blipFill>
+                    <a:blip r:embed="rId7" cstate="print">
+                      <a:extLst>
+                        <a:ext uri="{28A0092B-C50C-407E-A947-70E740481C1C}">
+                          <a14:useLocalDpi xmlns:a14="http://schemas.microsoft.com/office/drawing/2010/main" val="0"/>
+                        </a:ext>
+                      </a:extLst>
+                    </a:blip>
+                    <a:stretch>
+                      <a:fillRect/>
+                    </a:stretch>
+                  </pic:blipFill>
+                  <pic:spPr>
+                    <a:xfrm>
+                      <a:off x="0" y="0"/>
+                      <a:ext cx="4641943" cy="1800000"/>
+                    </a:xfrm>
+                    <a:prstGeom prst="rect">
+                      <a:avLst/>
+                    </a:prstGeom>
+                  </pic:spPr>
+                </pic:pic>
+              </a:graphicData>
+            </a:graphic>
+          </wp:inline>
+        </w:drawing>
+      </w:r>
+    </w:p>
+    <w:p>
+      <w:pPr>
+        <w:pStyle w:val="ListParagraph"/>
+        <w:ind w:left="360"/>
+        <w:jc w:val="center"/>
+        <w:rPr>
+          <w:b/>
+          <w:bCs/>
+          <w:sz w:val="28"/>
+          <w:szCs w:val="28"/>
+        </w:rPr>
+      </w:pPr>
+    </w:p>
+    <w:p>
+      <w:pPr>
+        <w:pStyle w:val="ListParagraph"/>
+        <w:numPr>
+          <w:ilvl w:val="0"/>
+          <w:numId w:val="8"/>
+        </w:numPr>
+        <w:jc w:val="both"/>
+        <w:rPr>
+          <w:b/>
+          <w:bCs/>
+          <w:sz w:val="28"/>
+          <w:szCs w:val="28"/>
+        </w:rPr>
+      </w:pPr>
+      <w:r>
+        <w:rPr>
+          <w:b/>
+          <w:bCs/>
+          <w:sz w:val="28"/>
+          <w:szCs w:val="28"/>
+        </w:rPr>
+        <w:t>Preprocessing data</w:t>
+      </w:r>
+    </w:p>
+    <w:p>
+      <w:pPr>
+        <w:pStyle w:val="ListParagraph"/>
+        <w:ind w:left="360"/>
+        <w:jc w:val="center"/>
+        <w:rPr>
+          <w:b/>
+          <w:bCs/>
+          <w:sz w:val="28"/>
+          <w:szCs w:val="28"/>
+        </w:rPr>
+      </w:pPr>
+      <w:r>
+        <w:rPr>
+          <w:b/>
+          <w:bCs/>
+          <w:noProof/>
+          <w:sz w:val="28"/>
+          <w:szCs w:val="28"/>
+        </w:rPr>
+        <w:drawing>
+          <wp:inline distT="0" distB="0" distL="0" distR="0" wp14:anchorId="24D1336D" wp14:editId="5064345F">
+            <wp:extent cx="3643948" cy="2520000"/>
+            <wp:effectExtent l="0" t="0" r="0" b="0"/>
+            <wp:docPr id="396639517" name="Picture 3"/>
+            <wp:cNvGraphicFramePr>
+              <a:graphicFrameLocks xmlns:a="http://schemas.openxmlformats.org/drawingml/2006/main" noChangeAspect="1"/>
+            </wp:cNvGraphicFramePr>
+            <a:graphic xmlns:a="http://schemas.openxmlformats.org/drawingml/2006/main">
+              <a:graphicData uri="http://schemas.openxmlformats.org/drawingml/2006/picture">
+                <pic:pic xmlns:pic="http://schemas.openxmlformats.org/drawingml/2006/picture">
+                  <pic:nvPicPr>
+                    <pic:cNvPr id="396639517" name="Picture 396639517"/>
+                    <pic:cNvPicPr/>
+                  </pic:nvPicPr>
+                  <pic:blipFill>
+                    <a:blip r:embed="rId8" cstate="print">
+                      <a:extLst>
+                        <a:ext uri="{28A0092B-C50C-407E-A947-70E740481C1C}">
+                          <a14:useLocalDpi xmlns:a14="http://schemas.microsoft.com/office/drawing/2010/main" val="0"/>
+                        </a:ext>
+                      </a:extLst>
+                    </a:blip>
+                    <a:stretch>
+                      <a:fillRect/>
+                    </a:stretch>
+                  </pic:blipFill>
+                  <pic:spPr>
+                    <a:xfrm>
+                      <a:off x="0" y="0"/>
+                      <a:ext cx="3643948" cy="2520000"/>
+                    </a:xfrm>
+                    <a:prstGeom prst="rect">
+                      <a:avLst/>
+                    </a:prstGeom>
+                  </pic:spPr>
+                </pic:pic>
+              </a:graphicData>
+            </a:graphic>
+          </wp:inline>
+        </w:drawing>
+      </w:r>
+    </w:p>
+    <w:p>
+      <w:pPr>
+        <w:pStyle w:val="ListParagraph"/>
+        <w:ind w:left="360"/>
+        <w:jc w:val="center"/>
+        <w:rPr>
+          <w:b/>
+          <w:bCs/>
+          <w:sz w:val="28"/>
+          <w:szCs w:val="28"/>
+        </w:rPr>
+      </w:pPr>
+      <w:r>
+        <w:rPr>
+          <w:b/>
+          <w:bCs/>
+          <w:noProof/>
+          <w:sz w:val="28"/>
+          <w:szCs w:val="28"/>
+        </w:rPr>
+        <w:lastRenderedPageBreak/>
+        <w:drawing>
+          <wp:inline distT="0" distB="0" distL="0" distR="0" wp14:anchorId="35D9BB5C" wp14:editId="723B1D80">
+            <wp:extent cx="3807257" cy="6120000"/>
+            <wp:effectExtent l="0" t="0" r="3175" b="0"/>
+            <wp:docPr id="1783856520" name="Picture 4"/>
+            <wp:cNvGraphicFramePr>
+              <a:graphicFrameLocks xmlns:a="http://schemas.openxmlformats.org/drawingml/2006/main" noChangeAspect="1"/>
+            </wp:cNvGraphicFramePr>
+            <a:graphic xmlns:a="http://schemas.openxmlformats.org/drawingml/2006/main">
+              <a:graphicData uri="http://schemas.openxmlformats.org/drawingml/2006/picture">
+                <pic:pic xmlns:pic="http://schemas.openxmlformats.org/drawingml/2006/picture">
+                  <pic:nvPicPr>
+                    <pic:cNvPr id="1783856520" name="Picture 1783856520"/>
+                    <pic:cNvPicPr/>
+                  </pic:nvPicPr>
+                  <pic:blipFill>
+                    <a:blip r:embed="rId9">
+                      <a:extLst>
+                        <a:ext uri="{28A0092B-C50C-407E-A947-70E740481C1C}">
+                          <a14:useLocalDpi xmlns:a14="http://schemas.microsoft.com/office/drawing/2010/main" val="0"/>
+                        </a:ext>
+                      </a:extLst>
+                    </a:blip>
+                    <a:stretch>
+                      <a:fillRect/>
+                    </a:stretch>
+                  </pic:blipFill>
+                  <pic:spPr>
+                    <a:xfrm>
+                      <a:off x="0" y="0"/>
+                      <a:ext cx="3807257" cy="6120000"/>
+                    </a:xfrm>
+                    <a:prstGeom prst="rect">
+                      <a:avLst/>
+                    </a:prstGeom>
+                  </pic:spPr>
+                </pic:pic>
+              </a:graphicData>
+            </a:graphic>
+          </wp:inline>
+        </w:drawing>
+      </w:r>
+    </w:p>
+    <w:p>
+      <w:pPr>
+        <w:pStyle w:val="ListParagraph"/>
+        <w:ind w:left="360"/>
+        <w:rPr>
+          <w:b/>
+          <w:bCs/>
+          <w:sz w:val="28"/>
+          <w:szCs w:val="28"/>
+        </w:rPr>
+      </w:pPr>
+    </w:p>
+    <w:p>
+      <w:pPr>
+        <w:pStyle w:val="ListParagraph"/>
+        <w:ind w:left="360"/>
+        <w:rPr>
+          <w:b/>
+          <w:bCs/>
+          <w:sz w:val="28"/>
+          <w:szCs w:val="28"/>
+        </w:rPr>
+      </w:pPr>
+      <w:r>
+        <w:rPr>
+          <w:b/>
+          <w:bCs/>
+          <w:sz w:val="28"/>
+          <w:szCs w:val="28"/>
+        </w:rPr>
+        <w:t>•</w:t>
+      </w:r>
+      <w:r>
+        <w:rPr>
+          <w:b/>
+          <w:bCs/>
+          <w:sz w:val="28"/>
+          <w:szCs w:val="28"/>
+        </w:rPr>
+        <w:tab/>
+        <w:t>Split and scale</w:t>
+      </w:r>
+    </w:p>
+    <w:p>
+      <w:pPr>
+        <w:pStyle w:val="ListParagraph"/>
+        <w:ind w:left="360"/>
+        <w:jc w:val="center"/>
+        <w:rPr>
+          <w:b/>
+          <w:bCs/>
+          <w:sz w:val="28"/>
+          <w:szCs w:val="28"/>
+        </w:rPr>
+      </w:pPr>
+      <w:r>
+        <w:rPr>
+          <w:b/>
+          <w:bCs/>
+          <w:noProof/>
+          <w:sz w:val="28"/>
+          <w:szCs w:val="28"/>
+        </w:rPr>
+        <w:drawing>
+          <wp:inline distT="0" distB="0" distL="0" distR="0" wp14:anchorId="0B40114A" wp14:editId="4BB9D3AF">
+            <wp:extent cx="5731510" cy="1349375"/>
+            <wp:effectExtent l="0" t="0" r="2540" b="3175"/>
+            <wp:docPr id="1486941058" name="Picture 5"/>
+            <wp:cNvGraphicFramePr>
+              <a:graphicFrameLocks xmlns:a="http://schemas.openxmlformats.org/drawingml/2006/main" noChangeAspect="1"/>
+            </wp:cNvGraphicFramePr>
+            <a:graphic xmlns:a="http://schemas.openxmlformats.org/drawingml/2006/main">
+              <a:graphicData uri="http://schemas.openxmlformats.org/drawingml/2006/picture">
+                <pic:pic xmlns:pic="http://schemas.openxmlformats.org/drawingml/2006/picture">
+                  <pic:nvPicPr>
+                    <pic:cNvPr id="1486941058" name="Picture 1486941058"/>
+                    <pic:cNvPicPr/>
+                  </pic:nvPicPr>
+                  <pic:blipFill>
+                    <a:blip r:embed="rId10" cstate="print">
+                      <a:extLst>
+                        <a:ext uri="{28A0092B-C50C-407E-A947-70E740481C1C}">
+                          <a14:useLocalDpi xmlns:a14="http://schemas.microsoft.com/office/drawing/2010/main" val="0"/>
+                        </a:ext>
+                      </a:extLst>
+                    </a:blip>
+                    <a:stretch>
+                      <a:fillRect/>
+                    </a:stretch>
+                  </pic:blipFill>
+                  <pic:spPr>
+                    <a:xfrm>
+                      <a:off x="0" y="0"/>
+                      <a:ext cx="5731510" cy="1349375"/>
+                    </a:xfrm>
+                    <a:prstGeom prst="rect">
+                      <a:avLst/>
+                    </a:prstGeom>
+                  </pic:spPr>
+                </pic:pic>
+              </a:graphicData>
+            </a:graphic>
+          </wp:inline>
+        </w:drawing>
+      </w:r>
+    </w:p>
+    <w:p>
+      <w:pPr>
+        <w:pStyle w:val="ListParagraph"/>
+        <w:ind w:left="360"/>
+        <w:rPr>
+          <w:b/>
+          <w:bCs/>
+          <w:sz w:val="28"/>
+          <w:szCs w:val="28"/>
+        </w:rPr>
+      </w:pPr>
+    </w:p>
+    <w:p>
+      <w:pPr>
+        <w:pStyle w:val="ListParagraph"/>
+        <w:ind w:left="360"/>
+        <w:rPr>
+          <w:b/>
+          <w:bCs/>
+          <w:sz w:val="28"/>
+          <w:szCs w:val="28"/>
+        </w:rPr>
+      </w:pPr>
+    </w:p>
+    <w:p>
+      <w:pPr>
+        <w:pStyle w:val="ListParagraph"/>
+        <w:ind w:left="360"/>
+        <w:rPr>
+          <w:b/>
+          <w:bCs/>
+          <w:sz w:val="28"/>
+          <w:szCs w:val="28"/>
+        </w:rPr>
+      </w:pPr>
+    </w:p>
+    <w:p>
+      <w:pPr>
+        <w:ind w:firstLine="360"/>
+        <w:rPr>
+          <w:b/>
+          <w:bCs/>
+          <w:sz w:val="28"/>
+          <w:szCs w:val="28"/>
+        </w:rPr>
+      </w:pPr>
+      <w:r>
+        <w:rPr>
+          <w:b/>
+          <w:bCs/>
+          <w:sz w:val="28"/>
+          <w:szCs w:val="28"/>
+        </w:rPr>
+        <w:lastRenderedPageBreak/>
+        <w:t>•</w:t>
+      </w:r>
+      <w:r>
+        <w:rPr>
+          <w:b/>
+          <w:bCs/>
+          <w:sz w:val="28"/>
+          <w:szCs w:val="28"/>
+        </w:rPr>
+        <w:tab/>
+      </w:r>
+      <w:r>
+        <w:rPr>
+          <w:b/>
+          <w:bCs/>
+          <w:sz w:val="28"/>
+          <w:szCs w:val="28"/>
+        </w:rPr>
+        <w:t>Training m</w:t>
+      </w:r>
+      <w:r>
+        <w:rPr>
+          <w:b/>
+          <w:bCs/>
+          <w:sz w:val="28"/>
+          <w:szCs w:val="28"/>
+        </w:rPr>
+        <w:t>odel</w:t>
+      </w:r>
+    </w:p>
+    <w:p>
+      <w:pPr>
+        <w:ind w:firstLine="360"/>
+        <w:jc w:val="center"/>
+        <w:rPr>
+          <w:b/>
+          <w:bCs/>
+          <w:sz w:val="28"/>
+          <w:szCs w:val="28"/>
+        </w:rPr>
+      </w:pPr>
+      <w:r>
+        <w:rPr>
+          <w:b/>
+          <w:bCs/>
+          <w:noProof/>
+          <w:sz w:val="28"/>
+          <w:szCs w:val="28"/>
+        </w:rPr>
+        <w:drawing>
+          <wp:inline distT="0" distB="0" distL="0" distR="0" wp14:anchorId="416AF395" wp14:editId="64152813">
+            <wp:extent cx="5731510" cy="1701800"/>
+            <wp:effectExtent l="0" t="0" r="2540" b="0"/>
+            <wp:docPr id="1656636670" name="Picture 6"/>
+            <wp:cNvGraphicFramePr>
+              <a:graphicFrameLocks xmlns:a="http://schemas.openxmlformats.org/drawingml/2006/main" noChangeAspect="1"/>
+            </wp:cNvGraphicFramePr>
+            <a:graphic xmlns:a="http://schemas.openxmlformats.org/drawingml/2006/main">
+              <a:graphicData uri="http://schemas.openxmlformats.org/drawingml/2006/picture">
+                <pic:pic xmlns:pic="http://schemas.openxmlformats.org/drawingml/2006/picture">
+                  <pic:nvPicPr>
+                    <pic:cNvPr id="1656636670" name="Picture 1656636670"/>
+                    <pic:cNvPicPr/>
+                  </pic:nvPicPr>
+                  <pic:blipFill>
+                    <a:blip r:embed="rId11">
+                      <a:extLst>
+                        <a:ext uri="{28A0092B-C50C-407E-A947-70E740481C1C}">
+                          <a14:useLocalDpi xmlns:a14="http://schemas.microsoft.com/office/drawing/2010/main" val="0"/>
+                        </a:ext>
+                      </a:extLst>
+                    </a:blip>
+                    <a:stretch>
+                      <a:fillRect/>
+                    </a:stretch>
+                  </pic:blipFill>
+                  <pic:spPr>
+                    <a:xfrm>
+                      <a:off x="0" y="0"/>
+                      <a:ext cx="5731510" cy="1701800"/>
+                    </a:xfrm>
+                    <a:prstGeom prst="rect">
+                      <a:avLst/>
+                    </a:prstGeom>
+                  </pic:spPr>
+                </pic:pic>
+              </a:graphicData>
+            </a:graphic>
+          </wp:inline>
+        </w:drawing>
+      </w:r>
+    </w:p>
+    <w:p>
+      <w:pPr>
+        <w:ind w:firstLine="360"/>
+        <w:rPr>
+          <w:b/>
+          <w:bCs/>
+          <w:sz w:val="28"/>
+          <w:szCs w:val="28"/>
+        </w:rPr>
+      </w:pPr>
+    </w:p>
+    <w:p>
+      <w:pPr>
+        <w:ind w:firstLine="360"/>
+        <w:rPr>
+          <w:b/>
+          <w:bCs/>
+          <w:sz w:val="28"/>
+          <w:szCs w:val="28"/>
+        </w:rPr>
+      </w:pPr>
+      <w:r>
+        <w:rPr>
+          <w:b/>
+          <w:bCs/>
+          <w:sz w:val="28"/>
+          <w:szCs w:val="28"/>
+        </w:rPr>
+        <w:t>•</w:t>
+      </w:r>
+      <w:r>
+        <w:rPr>
+          <w:b/>
+          <w:bCs/>
+          <w:sz w:val="28"/>
+          <w:szCs w:val="28"/>
+        </w:rPr>
+        <w:tab/>
+      </w:r>
+      <w:r>
+        <w:rPr>
+          <w:b/>
+          <w:bCs/>
+          <w:sz w:val="28"/>
+          <w:szCs w:val="28"/>
+        </w:rPr>
+        <w:t>Evaluating</w:t>
+      </w:r>
+      <w:r>
+        <w:rPr>
+          <w:b/>
+          <w:bCs/>
+          <w:sz w:val="28"/>
+          <w:szCs w:val="28"/>
+        </w:rPr>
+        <w:t xml:space="preserve"> model</w:t>
+      </w:r>
+    </w:p>
+    <w:p>
+      <w:pPr>
+        <w:ind w:firstLine="360"/>
+        <w:jc w:val="center"/>
+        <w:rPr>
+          <w:b/>
+          <w:bCs/>
+          <w:sz w:val="28"/>
+          <w:szCs w:val="28"/>
+        </w:rPr>
+      </w:pPr>
+      <w:r>
+        <w:rPr>
+          <w:b/>
+          <w:bCs/>
+          <w:noProof/>
+          <w:sz w:val="28"/>
+          <w:szCs w:val="28"/>
+        </w:rPr>
+        <w:drawing>
+          <wp:inline distT="0" distB="0" distL="0" distR="0" wp14:anchorId="4707B8A5" wp14:editId="4B3A9282">
+            <wp:extent cx="5731510" cy="1973580"/>
+            <wp:effectExtent l="0" t="0" r="2540" b="7620"/>
+            <wp:docPr id="593917154" name="Picture 7"/>
+            <wp:cNvGraphicFramePr>
+              <a:graphicFrameLocks xmlns:a="http://schemas.openxmlformats.org/drawingml/2006/main" noChangeAspect="1"/>
+            </wp:cNvGraphicFramePr>
+            <a:graphic xmlns:a="http://schemas.openxmlformats.org/drawingml/2006/main">
+              <a:graphicData uri="http://schemas.openxmlformats.org/drawingml/2006/picture">
+                <pic:pic xmlns:pic="http://schemas.openxmlformats.org/drawingml/2006/picture">
+                  <pic:nvPicPr>
+                    <pic:cNvPr id="593917154" name="Picture 593917154"/>
+                    <pic:cNvPicPr/>
+                  </pic:nvPicPr>
+                  <pic:blipFill>
+                    <a:blip r:embed="rId12">
+                      <a:extLst>
+                        <a:ext uri="{28A0092B-C50C-407E-A947-70E740481C1C}">
+                          <a14:useLocalDpi xmlns:a14="http://schemas.microsoft.com/office/drawing/2010/main" val="0"/>
+                        </a:ext>
+                      </a:extLst>
+                    </a:blip>
+                    <a:stretch>
+                      <a:fillRect/>
+                    </a:stretch>
+                  </pic:blipFill>
+                  <pic:spPr>
+                    <a:xfrm>
+                      <a:off x="0" y="0"/>
+                      <a:ext cx="5731510" cy="1973580"/>
+                    </a:xfrm>
+                    <a:prstGeom prst="rect">
+                      <a:avLst/>
+                    </a:prstGeom>
+                  </pic:spPr>
+                </pic:pic>
+              </a:graphicData>
+            </a:graphic>
+          </wp:inline>
+        </w:drawing>
+      </w:r>
+    </w:p>
+    <w:p>
+      <w:pPr>
+        <w:ind w:firstLine="360"/>
+        <w:jc w:val="center"/>
+        <w:rPr>
+          <w:b/>
+          <w:bCs/>
+          <w:sz w:val="28"/>
+          <w:szCs w:val="28"/>
+        </w:rPr>
+      </w:pPr>
+      <w:r>
+        <w:rPr>
+          <w:b/>
+          <w:bCs/>
+          <w:noProof/>
+          <w:sz w:val="28"/>
+          <w:szCs w:val="28"/>
+        </w:rPr>
+        <w:drawing>
+          <wp:inline distT="0" distB="0" distL="0" distR="0" wp14:anchorId="32610FCC" wp14:editId="2B7CFE54">
+            <wp:extent cx="2248214" cy="1876687"/>
+            <wp:effectExtent l="0" t="0" r="0" b="9525"/>
+            <wp:docPr id="1464350280" name="Picture 8"/>
+            <wp:cNvGraphicFramePr>
+              <a:graphicFrameLocks xmlns:a="http://schemas.openxmlformats.org/drawingml/2006/main" noChangeAspect="1"/>
+            </wp:cNvGraphicFramePr>
+            <a:graphic xmlns:a="http://schemas.openxmlformats.org/drawingml/2006/main">
+              <a:graphicData uri="http://schemas.openxmlformats.org/drawingml/2006/picture">
+                <pic:pic xmlns:pic="http://schemas.openxmlformats.org/drawingml/2006/picture">
+                  <pic:nvPicPr>
+                    <pic:cNvPr id="1464350280" name="Picture 1464350280"/>
+                    <pic:cNvPicPr/>
+                  </pic:nvPicPr>
+                  <pic:blipFill>
+                    <a:blip r:embed="rId13">
+                      <a:extLst>
+                        <a:ext uri="{28A0092B-C50C-407E-A947-70E740481C1C}">
+                          <a14:useLocalDpi xmlns:a14="http://schemas.microsoft.com/office/drawing/2010/main" val="0"/>
+                        </a:ext>
+                      </a:extLst>
+                    </a:blip>
+                    <a:stretch>
+                      <a:fillRect/>
+                    </a:stretch>
+                  </pic:blipFill>
+                  <pic:spPr>
+                    <a:xfrm>
+                      <a:off x="0" y="0"/>
+                      <a:ext cx="2248214" cy="1876687"/>
+                    </a:xfrm>
+                    <a:prstGeom prst="rect">
+                      <a:avLst/>
+                    </a:prstGeom>
+                  </pic:spPr>
+                </pic:pic>
+              </a:graphicData>
+            </a:graphic>
+          </wp:inline>
+        </w:drawing>
+      </w:r>
+    </w:p>
+    <w:p>
+      <w:pPr>
+        <w:ind w:firstLine="360"/>
+        <w:jc w:val="center"/>
+        <w:rPr>
+          <w:b/>
+          <w:bCs/>
+          <w:sz w:val="28"/>
+          <w:szCs w:val="28"/>
+        </w:rPr>
+      </w:pPr>
+    </w:p>
+    <w:p>
+      <w:pPr>
+        <w:ind w:firstLine="360"/>
+        <w:jc w:val="center"/>
+        <w:rPr>
+          <w:b/>
+          <w:bCs/>
+          <w:sz w:val="28"/>
+          <w:szCs w:val="28"/>
+        </w:rPr>
+      </w:pPr>
+    </w:p>
+    <w:p>
+      <w:pPr>
+        <w:ind w:firstLine="360"/>
+        <w:jc w:val="center"/>
+        <w:rPr>
+          <w:b/>
+          <w:bCs/>
+          <w:sz w:val="28"/>
+          <w:szCs w:val="28"/>
+        </w:rPr>
+      </w:pPr>
+    </w:p>
+    <w:p>
+      <w:pPr>
+        <w:ind w:firstLine="360"/>
+        <w:jc w:val="center"/>
+        <w:rPr>
+          <w:b/>
+          <w:bCs/>
+          <w:sz w:val="28"/>
+          <w:szCs w:val="28"/>
+        </w:rPr>
+      </w:pPr>
+    </w:p>
+    <w:p>
+      <w:pPr>
+        <w:ind w:firstLine="360"/>
+        <w:jc w:val="center"/>
+        <w:rPr>
+          <w:b/>
+          <w:bCs/>
+          <w:sz w:val="28"/>
+          <w:szCs w:val="28"/>
+        </w:rPr>
+      </w:pPr>
+    </w:p>
+    <w:p>
+      <w:pPr>
+        <w:ind w:firstLine="360"/>
+        <w:rPr>
+          <w:b/>
+          <w:bCs/>
+          <w:sz w:val="28"/>
+          <w:szCs w:val="28"/>
+        </w:rPr>
+      </w:pPr>
+      <w:r>
+        <w:rPr>
+          <w:b/>
+          <w:bCs/>
+          <w:sz w:val="28"/>
+          <w:szCs w:val="28"/>
+        </w:rPr>
+        <w:lastRenderedPageBreak/>
+        <w:t>•</w:t>
+      </w:r>
+      <w:r>
+        <w:rPr>
+          <w:b/>
+          <w:bCs/>
+          <w:sz w:val="28"/>
+          <w:szCs w:val="28"/>
+        </w:rPr>
+        <w:tab/>
+      </w:r>
+      <w:r>
+        <w:rPr>
+          <w:b/>
+          <w:bCs/>
+          <w:sz w:val="28"/>
+          <w:szCs w:val="28"/>
+        </w:rPr>
+        <w:t>Output</w:t>
+      </w:r>
+    </w:p>
+    <w:p>
+      <w:pPr>
+        <w:ind w:firstLine="360"/>
+        <w:jc w:val="center"/>
+        <w:rPr>
+          <w:b/>
+          <w:bCs/>
+          <w:sz w:val="28"/>
+          <w:szCs w:val="28"/>
+        </w:rPr>
+      </w:pPr>
+      <w:r>
+        <w:rPr>
+          <w:b/>
+          <w:bCs/>
+          <w:noProof/>
+          <w:sz w:val="28"/>
+          <w:szCs w:val="28"/>
+        </w:rPr>
+        <w:drawing>
+          <wp:inline distT="0" distB="0" distL="0" distR="0" wp14:anchorId="74104EE9" wp14:editId="45BD5205">
+            <wp:extent cx="2829320" cy="3286584"/>
+            <wp:effectExtent l="0" t="0" r="9525" b="9525"/>
+            <wp:docPr id="1726547835" name="Picture 9"/>
+            <wp:cNvGraphicFramePr>
+              <a:graphicFrameLocks xmlns:a="http://schemas.openxmlformats.org/drawingml/2006/main" noChangeAspect="1"/>
+            </wp:cNvGraphicFramePr>
+            <a:graphic xmlns:a="http://schemas.openxmlformats.org/drawingml/2006/main">
+              <a:graphicData uri="http://schemas.openxmlformats.org/drawingml/2006/picture">
+                <pic:pic xmlns:pic="http://schemas.openxmlformats.org/drawingml/2006/picture">
+                  <pic:nvPicPr>
+                    <pic:cNvPr id="1726547835" name="Picture 1726547835"/>
+                    <pic:cNvPicPr/>
+                  </pic:nvPicPr>
+                  <pic:blipFill>
+                    <a:blip r:embed="rId14">
+                      <a:extLst>
+                        <a:ext uri="{28A0092B-C50C-407E-A947-70E740481C1C}">
+                          <a14:useLocalDpi xmlns:a14="http://schemas.microsoft.com/office/drawing/2010/main" val="0"/>
+                        </a:ext>
+                      </a:extLst>
+                    </a:blip>
+                    <a:stretch>
+                      <a:fillRect/>
+                    </a:stretch>
+                  </pic:blipFill>
+                  <pic:spPr>
+                    <a:xfrm>
+                      <a:off x="0" y="0"/>
+                      <a:ext cx="2829320" cy="3286584"/>
+                    </a:xfrm>
+                    <a:prstGeom prst="rect">
+                      <a:avLst/>
+                    </a:prstGeom>
+                  </pic:spPr>
+                </pic:pic>
+              </a:graphicData>
+            </a:graphic>
+          </wp:inline>
+        </w:drawing>
+      </w:r>
+    </w:p>
+    <w:p>
+      <w:pPr>
+        <w:ind w:firstLine="360"/>
+        <w:rPr>
+          <w:b/>
+          <w:bCs/>
+          <w:sz w:val="28"/>
+          <w:szCs w:val="28"/>
         </w:rPr>
       </w:pPr>
     </w:p>
@@ -1176,35 +2918,305 @@
     </w:p>
     <w:p>
       <w:pPr>
-        <w:jc w:val="both"/>
-        <w:rPr>
-          <w:sz w:val="28"/>
-          <w:szCs w:val="28"/>
-        </w:rPr>
-      </w:pPr>
-      <w:r>
-        <w:rPr>
-          <w:sz w:val="28"/>
-          <w:szCs w:val="28"/>
-        </w:rPr>
-        <w:t xml:space="preserve">The model is expected to achieve an accuracy of over 85% on the test set, with balanced precision and recall across all three classes. The confusion matrix will highlight the model’s ability to distinguish between non-alcoholic (Classes 1 and 2) and alcoholic (Class 3) wines. Decision boundary plots will </w:t>
-      </w:r>
-      <w:r>
-        <w:rPr>
-          <w:sz w:val="28"/>
-          <w:szCs w:val="28"/>
-        </w:rPr>
-        <w:t>visualise</w:t>
-      </w:r>
-      <w:r>
-        <w:rPr>
-          <w:sz w:val="28"/>
-          <w:szCs w:val="28"/>
-        </w:rPr>
-        <w:t xml:space="preserve"> how the model separates the classes based on key features like alcohol percentage and acidity. Hyperparameter tuning is expected to further improve performance, reducing misclassifications.</w:t>
-      </w:r>
-    </w:p>
-    <w:p/>
+        <w:rPr>
+          <w:sz w:val="28"/>
+          <w:szCs w:val="28"/>
+        </w:rPr>
+      </w:pPr>
+      <w:r>
+        <w:rPr>
+          <w:sz w:val="28"/>
+          <w:szCs w:val="28"/>
+        </w:rPr>
+        <w:t>The Multi-Class Logistic Regression model achieved 100% accuracy, precision, recall, and</w:t>
+      </w:r>
+      <w:r>
+        <w:rPr>
+          <w:sz w:val="28"/>
+          <w:szCs w:val="28"/>
+        </w:rPr>
+        <w:t xml:space="preserve"> </w:t>
+      </w:r>
+      <w:r>
+        <w:rPr>
+          <w:sz w:val="28"/>
+          <w:szCs w:val="28"/>
+        </w:rPr>
+        <w:t>F1-score (weighted) on the test set (36 samples). The confusion matrix shows perfect</w:t>
+      </w:r>
+      <w:r>
+        <w:rPr>
+          <w:sz w:val="28"/>
+          <w:szCs w:val="28"/>
+        </w:rPr>
+        <w:t xml:space="preserve"> </w:t>
+      </w:r>
+      <w:r>
+        <w:rPr>
+          <w:sz w:val="28"/>
+          <w:szCs w:val="28"/>
+        </w:rPr>
+        <w:t>classification, with 14, 14, and 8 samples correctly classified for Classes 1, 2, and 3,</w:t>
+      </w:r>
+      <w:r>
+        <w:rPr>
+          <w:sz w:val="28"/>
+          <w:szCs w:val="28"/>
+        </w:rPr>
+        <w:t xml:space="preserve"> </w:t>
+      </w:r>
+      <w:r>
+        <w:rPr>
+          <w:sz w:val="28"/>
+          <w:szCs w:val="28"/>
+        </w:rPr>
+        <w:t>respectively. Key findings include:</w:t>
+      </w:r>
+    </w:p>
+    <w:p>
+      <w:pPr>
+        <w:ind w:left="720"/>
+        <w:rPr>
+          <w:sz w:val="28"/>
+          <w:szCs w:val="28"/>
+        </w:rPr>
+      </w:pPr>
+      <w:r>
+        <w:rPr>
+          <w:b/>
+          <w:bCs/>
+          <w:sz w:val="28"/>
+          <w:szCs w:val="28"/>
+        </w:rPr>
+        <w:t>Data Quality:</w:t>
+      </w:r>
+      <w:r>
+        <w:rPr>
+          <w:sz w:val="28"/>
+          <w:szCs w:val="28"/>
+        </w:rPr>
+        <w:t xml:space="preserve"> No missing values or duplicates were found. Outlier detection</w:t>
+      </w:r>
+      <w:r>
+        <w:rPr>
+          <w:sz w:val="28"/>
+          <w:szCs w:val="28"/>
+        </w:rPr>
+        <w:t xml:space="preserve"> </w:t>
+      </w:r>
+      <w:r>
+        <w:rPr>
+          <w:sz w:val="28"/>
+          <w:szCs w:val="28"/>
+        </w:rPr>
+        <w:t>(IQR method) identified minimal outliers across features (e.g., 4 in Magnesium, 3</w:t>
+      </w:r>
+      <w:r>
+        <w:rPr>
+          <w:sz w:val="28"/>
+          <w:szCs w:val="28"/>
+        </w:rPr>
+        <w:t xml:space="preserve"> </w:t>
+      </w:r>
+      <w:r>
+        <w:rPr>
+          <w:sz w:val="28"/>
+          <w:szCs w:val="28"/>
+        </w:rPr>
+        <w:t>in Proline), indicating a clean dataset.</w:t>
+      </w:r>
+    </w:p>
+    <w:p>
+      <w:pPr>
+        <w:ind w:left="720"/>
+        <w:rPr>
+          <w:sz w:val="28"/>
+          <w:szCs w:val="28"/>
+        </w:rPr>
+      </w:pPr>
+      <w:r>
+        <w:rPr>
+          <w:b/>
+          <w:bCs/>
+          <w:sz w:val="28"/>
+          <w:szCs w:val="28"/>
+        </w:rPr>
+        <w:t>Class Distribution:</w:t>
+      </w:r>
+      <w:r>
+        <w:rPr>
+          <w:sz w:val="28"/>
+          <w:szCs w:val="28"/>
+        </w:rPr>
+        <w:t xml:space="preserve"> The dataset is balanced, with 59, 71, and 48 samples</w:t>
+      </w:r>
+      <w:r>
+        <w:rPr>
+          <w:sz w:val="28"/>
+          <w:szCs w:val="28"/>
+        </w:rPr>
+        <w:t xml:space="preserve"> </w:t>
+      </w:r>
+      <w:r>
+        <w:rPr>
+          <w:sz w:val="28"/>
+          <w:szCs w:val="28"/>
+        </w:rPr>
+        <w:t>for</w:t>
+      </w:r>
+      <w:r>
+        <w:rPr>
+          <w:sz w:val="28"/>
+          <w:szCs w:val="28"/>
+        </w:rPr>
+        <w:t xml:space="preserve"> </w:t>
+      </w:r>
+      <w:r>
+        <w:rPr>
+          <w:sz w:val="28"/>
+          <w:szCs w:val="28"/>
+        </w:rPr>
+        <w:t xml:space="preserve">Classes 1, 2, and 3, respectively, as shown in the </w:t>
+      </w:r>
+      <w:proofErr w:type="spellStart"/>
+      <w:r>
+        <w:rPr>
+          <w:sz w:val="28"/>
+          <w:szCs w:val="28"/>
+        </w:rPr>
+        <w:t>countplot</w:t>
+      </w:r>
+      <w:proofErr w:type="spellEnd"/>
+      <w:r>
+        <w:rPr>
+          <w:sz w:val="28"/>
+          <w:szCs w:val="28"/>
+        </w:rPr>
+        <w:t>.</w:t>
+      </w:r>
+    </w:p>
+    <w:p>
+      <w:pPr>
+        <w:ind w:left="720"/>
+        <w:rPr>
+          <w:sz w:val="28"/>
+          <w:szCs w:val="28"/>
+        </w:rPr>
+      </w:pPr>
+      <w:r>
+        <w:rPr>
+          <w:b/>
+          <w:bCs/>
+          <w:sz w:val="28"/>
+          <w:szCs w:val="28"/>
+        </w:rPr>
+        <w:t>Model Performance:</w:t>
+      </w:r>
+      <w:r>
+        <w:rPr>
+          <w:sz w:val="28"/>
+          <w:szCs w:val="28"/>
+        </w:rPr>
+        <w:t xml:space="preserve"> The model’s perfect performance is attributed to</w:t>
+      </w:r>
+      <w:r>
+        <w:rPr>
+          <w:sz w:val="28"/>
+          <w:szCs w:val="28"/>
+        </w:rPr>
+        <w:t xml:space="preserve"> </w:t>
+      </w:r>
+      <w:r>
+        <w:rPr>
+          <w:sz w:val="28"/>
+          <w:szCs w:val="28"/>
+        </w:rPr>
+        <w:t>the dataset’s</w:t>
+      </w:r>
+      <w:r>
+        <w:rPr>
+          <w:sz w:val="28"/>
+          <w:szCs w:val="28"/>
+        </w:rPr>
+        <w:t xml:space="preserve"> </w:t>
+      </w:r>
+      <w:r>
+        <w:rPr>
+          <w:sz w:val="28"/>
+          <w:szCs w:val="28"/>
+        </w:rPr>
+        <w:t>well-separated classes, as confirmed by the confusion matrix.</w:t>
+      </w:r>
+    </w:p>
+    <w:p>
+      <w:pPr>
+        <w:ind w:left="720"/>
+        <w:rPr>
+          <w:sz w:val="28"/>
+          <w:szCs w:val="28"/>
+        </w:rPr>
+      </w:pPr>
+      <w:r>
+        <w:rPr>
+          <w:b/>
+          <w:bCs/>
+          <w:sz w:val="28"/>
+          <w:szCs w:val="28"/>
+        </w:rPr>
+        <w:t>Test Set Predictions:</w:t>
+      </w:r>
+      <w:r>
+        <w:rPr>
+          <w:sz w:val="28"/>
+          <w:szCs w:val="28"/>
+        </w:rPr>
+        <w:t xml:space="preserve"> A </w:t>
+      </w:r>
+      <w:proofErr w:type="spellStart"/>
+      <w:r>
+        <w:rPr>
+          <w:sz w:val="28"/>
+          <w:szCs w:val="28"/>
+        </w:rPr>
+        <w:t>DataFrame</w:t>
+      </w:r>
+      <w:proofErr w:type="spellEnd"/>
+      <w:r>
+        <w:rPr>
+          <w:sz w:val="28"/>
+          <w:szCs w:val="28"/>
+        </w:rPr>
+        <w:t xml:space="preserve"> displays true and predicted classes for</w:t>
+      </w:r>
+      <w:r>
+        <w:rPr>
+          <w:sz w:val="28"/>
+          <w:szCs w:val="28"/>
+        </w:rPr>
+        <w:t xml:space="preserve"> </w:t>
+      </w:r>
+      <w:r>
+        <w:rPr>
+          <w:sz w:val="28"/>
+          <w:szCs w:val="28"/>
+        </w:rPr>
+        <w:t>the</w:t>
+      </w:r>
+      <w:r>
+        <w:rPr>
+          <w:sz w:val="28"/>
+          <w:szCs w:val="28"/>
+        </w:rPr>
+        <w:t xml:space="preserve"> </w:t>
+      </w:r>
+      <w:r>
+        <w:rPr>
+          <w:sz w:val="28"/>
+          <w:szCs w:val="28"/>
+        </w:rPr>
+        <w:t>test set, with all predictions correct.</w:t>
+      </w:r>
+    </w:p>
     <w:p>
       <w:pPr>
         <w:rPr>
@@ -1221,6 +3233,7 @@
           <w:sz w:val="36"/>
           <w:szCs w:val="36"/>
         </w:rPr>
+        <w:lastRenderedPageBreak/>
         <w:t>References</w:t>
       </w:r>
     </w:p>
@@ -1252,7 +3265,7 @@
         </w:rPr>
         <w:t xml:space="preserve"> Logistic Regression. Available at: </w:t>
       </w:r>
-      <w:hyperlink r:id="rId6" w:anchor="logistic-regression" w:history="1">
+      <w:hyperlink r:id="rId15" w:anchor="logistic-regression" w:history="1">
         <w:r>
           <w:rPr>
             <w:rStyle w:val="Hyperlink"/>
@@ -1266,6 +3279,15 @@
     <w:p>
       <w:pPr>
         <w:pStyle w:val="ListParagraph"/>
+        <w:rPr>
+          <w:sz w:val="28"/>
+          <w:szCs w:val="28"/>
+        </w:rPr>
+      </w:pPr>
+    </w:p>
+    <w:p>
+      <w:pPr>
+        <w:pStyle w:val="ListParagraph"/>
         <w:numPr>
           <w:ilvl w:val="0"/>
           <w:numId w:val="5"/>
@@ -1291,7 +3313,7 @@
         </w:rPr>
         <w:t xml:space="preserve"> Wine Dataset. Available at: </w:t>
       </w:r>
-      <w:hyperlink r:id="rId7" w:history="1">
+      <w:hyperlink r:id="rId16" w:history="1">
         <w:r>
           <w:rPr>
             <w:rStyle w:val="Hyperlink"/>
@@ -1304,6 +3326,14 @@
     </w:p>
     <w:p>
       <w:pPr>
+        <w:rPr>
+          <w:sz w:val="28"/>
+          <w:szCs w:val="28"/>
+        </w:rPr>
+      </w:pPr>
+    </w:p>
+    <w:p>
+      <w:pPr>
         <w:pStyle w:val="ListParagraph"/>
         <w:numPr>
           <w:ilvl w:val="0"/>
@@ -1330,7 +3360,7 @@
         </w:rPr>
         <w:t xml:space="preserve"> A Friendly Guide to Classifying the Many: </w:t>
       </w:r>
-      <w:hyperlink r:id="rId8" w:history="1">
+      <w:hyperlink r:id="rId17" w:history="1">
         <w:r>
           <w:rPr>
             <w:rStyle w:val="Hyperlink"/>
@@ -1695,6 +3725,119 @@
     </w:lvl>
   </w:abstractNum>
   <w:abstractNum w:abstractNumId="3" w15:restartNumberingAfterBreak="0">
+    <w:nsid w:val="3B6C62BF"/>
+    <w:multiLevelType w:val="hybridMultilevel"/>
+    <w:tmpl w:val="F530C332"/>
+    <w:lvl w:ilvl="0" w:tplc="40090003">
+      <w:start w:val="1"/>
+      <w:numFmt w:val="bullet"/>
+      <w:lvlText w:val="o"/>
+      <w:lvlJc w:val="left"/>
+      <w:pPr>
+        <w:ind w:left="360" w:hanging="360"/>
+      </w:pPr>
+      <w:rPr>
+        <w:rFonts w:ascii="Courier New" w:hAnsi="Courier New" w:cs="Courier New" w:hint="default"/>
+      </w:rPr>
+    </w:lvl>
+    <w:lvl w:ilvl="1" w:tplc="40090003" w:tentative="1">
+      <w:start w:val="1"/>
+      <w:numFmt w:val="bullet"/>
+      <w:lvlText w:val="o"/>
+      <w:lvlJc w:val="left"/>
+      <w:pPr>
+        <w:ind w:left="360" w:hanging="360"/>
+      </w:pPr>
+      <w:rPr>
+        <w:rFonts w:ascii="Courier New" w:hAnsi="Courier New" w:cs="Courier New" w:hint="default"/>
+      </w:rPr>
+    </w:lvl>
+    <w:lvl w:ilvl="2" w:tplc="40090005" w:tentative="1">
+      <w:start w:val="1"/>
+      <w:numFmt w:val="bullet"/>
+      <w:lvlText w:val=""/>
+      <w:lvlJc w:val="left"/>
+      <w:pPr>
+        <w:ind w:left="1080" w:hanging="360"/>
+      </w:pPr>
+      <w:rPr>
+        <w:rFonts w:ascii="Wingdings" w:hAnsi="Wingdings" w:hint="default"/>
+      </w:rPr>
+    </w:lvl>
+    <w:lvl w:ilvl="3" w:tplc="40090001" w:tentative="1">
+      <w:start w:val="1"/>
+      <w:numFmt w:val="bullet"/>
+      <w:lvlText w:val=""/>
+      <w:lvlJc w:val="left"/>
+      <w:pPr>
+        <w:ind w:left="1800" w:hanging="360"/>
+      </w:pPr>
+      <w:rPr>
+        <w:rFonts w:ascii="Symbol" w:hAnsi="Symbol" w:hint="default"/>
+      </w:rPr>
+    </w:lvl>
+    <w:lvl w:ilvl="4" w:tplc="40090003" w:tentative="1">
+      <w:start w:val="1"/>
+      <w:numFmt w:val="bullet"/>
+      <w:lvlText w:val="o"/>
+      <w:lvlJc w:val="left"/>
+      <w:pPr>
+        <w:ind w:left="2520" w:hanging="360"/>
+      </w:pPr>
+      <w:rPr>
+        <w:rFonts w:ascii="Courier New" w:hAnsi="Courier New" w:cs="Courier New" w:hint="default"/>
+      </w:rPr>
+    </w:lvl>
+    <w:lvl w:ilvl="5" w:tplc="40090005" w:tentative="1">
+      <w:start w:val="1"/>
+      <w:numFmt w:val="bullet"/>
+      <w:lvlText w:val=""/>
+      <w:lvlJc w:val="left"/>
+      <w:pPr>
+        <w:ind w:left="3240" w:hanging="360"/>
+      </w:pPr>
+      <w:rPr>
+        <w:rFonts w:ascii="Wingdings" w:hAnsi="Wingdings" w:hint="default"/>
+      </w:rPr>
+    </w:lvl>
+    <w:lvl w:ilvl="6" w:tplc="40090001" w:tentative="1">
+      <w:start w:val="1"/>
+      <w:numFmt w:val="bullet"/>
+      <w:lvlText w:val=""/>
+      <w:lvlJc w:val="left"/>
+      <w:pPr>
+        <w:ind w:left="3960" w:hanging="360"/>
+      </w:pPr>
+      <w:rPr>
+        <w:rFonts w:ascii="Symbol" w:hAnsi="Symbol" w:hint="default"/>
+      </w:rPr>
+    </w:lvl>
+    <w:lvl w:ilvl="7" w:tplc="40090003" w:tentative="1">
+      <w:start w:val="1"/>
+      <w:numFmt w:val="bullet"/>
+      <w:lvlText w:val="o"/>
+      <w:lvlJc w:val="left"/>
+      <w:pPr>
+        <w:ind w:left="4680" w:hanging="360"/>
+      </w:pPr>
+      <w:rPr>
+        <w:rFonts w:ascii="Courier New" w:hAnsi="Courier New" w:cs="Courier New" w:hint="default"/>
+      </w:rPr>
+    </w:lvl>
+    <w:lvl w:ilvl="8" w:tplc="40090005" w:tentative="1">
+      <w:start w:val="1"/>
+      <w:numFmt w:val="bullet"/>
+      <w:lvlText w:val=""/>
+      <w:lvlJc w:val="left"/>
+      <w:pPr>
+        <w:ind w:left="5400" w:hanging="360"/>
+      </w:pPr>
+      <w:rPr>
+        <w:rFonts w:ascii="Wingdings" w:hAnsi="Wingdings" w:hint="default"/>
+      </w:rPr>
+    </w:lvl>
+  </w:abstractNum>
+  <w:abstractNum w:abstractNumId="4" w15:restartNumberingAfterBreak="0">
     <w:nsid w:val="412974BD"/>
     <w:multiLevelType w:val="hybridMultilevel"/>
     <w:tmpl w:val="753A96FA"/>
@@ -1710,7 +3853,7 @@
         <w:rFonts w:ascii="Wingdings" w:hAnsi="Wingdings" w:hint="default"/>
       </w:rPr>
     </w:lvl>
-    <w:lvl w:ilvl="1" w:tplc="40090003" w:tentative="1">
+    <w:lvl w:ilvl="1" w:tplc="40090003">
       <w:start w:val="1"/>
       <w:numFmt w:val="bullet"/>
       <w:lvlText w:val="o"/>
@@ -1807,7 +3950,120 @@
       </w:rPr>
     </w:lvl>
   </w:abstractNum>
-  <w:abstractNum w:abstractNumId="4" w15:restartNumberingAfterBreak="0">
+  <w:abstractNum w:abstractNumId="5" w15:restartNumberingAfterBreak="0">
+    <w:nsid w:val="5A7178B1"/>
+    <w:multiLevelType w:val="hybridMultilevel"/>
+    <w:tmpl w:val="D982F3D4"/>
+    <w:lvl w:ilvl="0" w:tplc="40090001">
+      <w:start w:val="1"/>
+      <w:numFmt w:val="bullet"/>
+      <w:lvlText w:val=""/>
+      <w:lvlJc w:val="left"/>
+      <w:pPr>
+        <w:ind w:left="360" w:hanging="360"/>
+      </w:pPr>
+      <w:rPr>
+        <w:rFonts w:ascii="Symbol" w:hAnsi="Symbol" w:hint="default"/>
+      </w:rPr>
+    </w:lvl>
+    <w:lvl w:ilvl="1" w:tplc="FFFFFFFF">
+      <w:start w:val="1"/>
+      <w:numFmt w:val="bullet"/>
+      <w:lvlText w:val="o"/>
+      <w:lvlJc w:val="left"/>
+      <w:pPr>
+        <w:ind w:left="360" w:hanging="360"/>
+      </w:pPr>
+      <w:rPr>
+        <w:rFonts w:ascii="Courier New" w:hAnsi="Courier New" w:cs="Courier New" w:hint="default"/>
+      </w:rPr>
+    </w:lvl>
+    <w:lvl w:ilvl="2" w:tplc="FFFFFFFF">
+      <w:start w:val="1"/>
+      <w:numFmt w:val="bullet"/>
+      <w:lvlText w:val=""/>
+      <w:lvlJc w:val="left"/>
+      <w:pPr>
+        <w:ind w:left="1080" w:hanging="360"/>
+      </w:pPr>
+      <w:rPr>
+        <w:rFonts w:ascii="Wingdings" w:hAnsi="Wingdings" w:hint="default"/>
+      </w:rPr>
+    </w:lvl>
+    <w:lvl w:ilvl="3" w:tplc="FFFFFFFF">
+      <w:start w:val="1"/>
+      <w:numFmt w:val="bullet"/>
+      <w:lvlText w:val=""/>
+      <w:lvlJc w:val="left"/>
+      <w:pPr>
+        <w:ind w:left="1800" w:hanging="360"/>
+      </w:pPr>
+      <w:rPr>
+        <w:rFonts w:ascii="Symbol" w:hAnsi="Symbol" w:hint="default"/>
+      </w:rPr>
+    </w:lvl>
+    <w:lvl w:ilvl="4" w:tplc="FFFFFFFF">
+      <w:start w:val="1"/>
+      <w:numFmt w:val="bullet"/>
+      <w:lvlText w:val="o"/>
+      <w:lvlJc w:val="left"/>
+      <w:pPr>
+        <w:ind w:left="2520" w:hanging="360"/>
+      </w:pPr>
+      <w:rPr>
+        <w:rFonts w:ascii="Courier New" w:hAnsi="Courier New" w:cs="Courier New" w:hint="default"/>
+      </w:rPr>
+    </w:lvl>
+    <w:lvl w:ilvl="5" w:tplc="FFFFFFFF">
+      <w:start w:val="1"/>
+      <w:numFmt w:val="bullet"/>
+      <w:lvlText w:val=""/>
+      <w:lvlJc w:val="left"/>
+      <w:pPr>
+        <w:ind w:left="3240" w:hanging="360"/>
+      </w:pPr>
+      <w:rPr>
+        <w:rFonts w:ascii="Wingdings" w:hAnsi="Wingdings" w:hint="default"/>
+      </w:rPr>
+    </w:lvl>
+    <w:lvl w:ilvl="6" w:tplc="FFFFFFFF" w:tentative="1">
+      <w:start w:val="1"/>
+      <w:numFmt w:val="bullet"/>
+      <w:lvlText w:val=""/>
+      <w:lvlJc w:val="left"/>
+      <w:pPr>
+        <w:ind w:left="3960" w:hanging="360"/>
+      </w:pPr>
+      <w:rPr>
+        <w:rFonts w:ascii="Symbol" w:hAnsi="Symbol" w:hint="default"/>
+      </w:rPr>
+    </w:lvl>
+    <w:lvl w:ilvl="7" w:tplc="FFFFFFFF" w:tentative="1">
+      <w:start w:val="1"/>
+      <w:numFmt w:val="bullet"/>
+      <w:lvlText w:val="o"/>
+      <w:lvlJc w:val="left"/>
+      <w:pPr>
+        <w:ind w:left="4680" w:hanging="360"/>
+      </w:pPr>
+      <w:rPr>
+        <w:rFonts w:ascii="Courier New" w:hAnsi="Courier New" w:cs="Courier New" w:hint="default"/>
+      </w:rPr>
+    </w:lvl>
+    <w:lvl w:ilvl="8" w:tplc="FFFFFFFF" w:tentative="1">
+      <w:start w:val="1"/>
+      <w:numFmt w:val="bullet"/>
+      <w:lvlText w:val=""/>
+      <w:lvlJc w:val="left"/>
+      <w:pPr>
+        <w:ind w:left="5400" w:hanging="360"/>
+      </w:pPr>
+      <w:rPr>
+        <w:rFonts w:ascii="Wingdings" w:hAnsi="Wingdings" w:hint="default"/>
+      </w:rPr>
+    </w:lvl>
+  </w:abstractNum>
+  <w:abstractNum w:abstractNumId="6" w15:restartNumberingAfterBreak="0">
     <w:nsid w:val="6EEF1550"/>
     <w:multiLevelType w:val="hybridMultilevel"/>
     <w:tmpl w:val="A38491AE"/>
@@ -1920,7 +4176,7 @@
       </w:rPr>
     </w:lvl>
   </w:abstractNum>
-  <w:abstractNum w:abstractNumId="5" w15:restartNumberingAfterBreak="0">
+  <w:abstractNum w:abstractNumId="7" w15:restartNumberingAfterBreak="0">
     <w:nsid w:val="781F1E6C"/>
     <w:multiLevelType w:val="hybridMultilevel"/>
     <w:tmpl w:val="9A9AB088"/>
@@ -2040,16 +4296,22 @@
     <w:abstractNumId w:val="2"/>
   </w:num>
   <w:num w:numId="3" w16cid:durableId="1359239048">
-    <w:abstractNumId w:val="3"/>
+    <w:abstractNumId w:val="4"/>
   </w:num>
   <w:num w:numId="4" w16cid:durableId="1955745693">
-    <w:abstractNumId w:val="5"/>
+    <w:abstractNumId w:val="7"/>
   </w:num>
   <w:num w:numId="5" w16cid:durableId="103497084">
     <w:abstractNumId w:val="1"/>
   </w:num>
   <w:num w:numId="6" w16cid:durableId="1311054250">
-    <w:abstractNumId w:val="4"/>
+    <w:abstractNumId w:val="6"/>
+  </w:num>
+  <w:num w:numId="7" w16cid:durableId="1049648452">
+    <w:abstractNumId w:val="3"/>
+  </w:num>
+  <w:num w:numId="8" w16cid:durableId="2062248735">
+    <w:abstractNumId w:val="5"/>
   </w:num>
 </w:numbering>
 </file>

</xml_diff>